<commit_message>
Updated codebook qith candqual measures
</commit_message>
<xml_diff>
--- a/Codebook1.docx
+++ b/Codebook1.docx
@@ -37,17 +37,17 @@
         <w:tblLook w:val="04A0" w:firstRow="1" w:lastRow="0" w:firstColumn="1" w:lastColumn="0" w:noHBand="0" w:noVBand="1"/>
       </w:tblPr>
       <w:tblGrid>
-        <w:gridCol w:w="1651"/>
-        <w:gridCol w:w="1168"/>
-        <w:gridCol w:w="1571"/>
-        <w:gridCol w:w="3622"/>
-        <w:gridCol w:w="4387"/>
-        <w:gridCol w:w="1271"/>
+        <w:gridCol w:w="1779"/>
+        <w:gridCol w:w="1157"/>
+        <w:gridCol w:w="1555"/>
+        <w:gridCol w:w="3583"/>
+        <w:gridCol w:w="4338"/>
+        <w:gridCol w:w="1258"/>
       </w:tblGrid>
       <w:tr>
         <w:tc>
           <w:tcPr>
-            <w:tcW w:w="1651" w:type="dxa"/>
+            <w:tcW w:w="1779" w:type="dxa"/>
           </w:tcPr>
           <w:p>
             <w:r>
@@ -57,7 +57,7 @@
         </w:tc>
         <w:tc>
           <w:tcPr>
-            <w:tcW w:w="1168" w:type="dxa"/>
+            <w:tcW w:w="1157" w:type="dxa"/>
           </w:tcPr>
           <w:p>
             <w:r>
@@ -67,7 +67,7 @@
         </w:tc>
         <w:tc>
           <w:tcPr>
-            <w:tcW w:w="1571" w:type="dxa"/>
+            <w:tcW w:w="1555" w:type="dxa"/>
           </w:tcPr>
           <w:p>
             <w:r>
@@ -77,7 +77,7 @@
         </w:tc>
         <w:tc>
           <w:tcPr>
-            <w:tcW w:w="3622" w:type="dxa"/>
+            <w:tcW w:w="3583" w:type="dxa"/>
           </w:tcPr>
           <w:p>
             <w:r>
@@ -87,7 +87,7 @@
         </w:tc>
         <w:tc>
           <w:tcPr>
-            <w:tcW w:w="4387" w:type="dxa"/>
+            <w:tcW w:w="4338" w:type="dxa"/>
           </w:tcPr>
           <w:p>
             <w:r>
@@ -97,7 +97,7 @@
         </w:tc>
         <w:tc>
           <w:tcPr>
-            <w:tcW w:w="1271" w:type="dxa"/>
+            <w:tcW w:w="1258" w:type="dxa"/>
           </w:tcPr>
           <w:p>
             <w:r>
@@ -109,7 +109,7 @@
       <w:tr>
         <w:tc>
           <w:tcPr>
-            <w:tcW w:w="1651" w:type="dxa"/>
+            <w:tcW w:w="1779" w:type="dxa"/>
           </w:tcPr>
           <w:p>
             <w:r>
@@ -119,7 +119,7 @@
         </w:tc>
         <w:tc>
           <w:tcPr>
-            <w:tcW w:w="1168" w:type="dxa"/>
+            <w:tcW w:w="1157" w:type="dxa"/>
           </w:tcPr>
           <w:p>
             <w:r>
@@ -129,25 +129,25 @@
         </w:tc>
         <w:tc>
           <w:tcPr>
-            <w:tcW w:w="1571" w:type="dxa"/>
-          </w:tcPr>
-          <w:p/>
-        </w:tc>
-        <w:tc>
-          <w:tcPr>
-            <w:tcW w:w="3622" w:type="dxa"/>
-          </w:tcPr>
-          <w:p/>
-        </w:tc>
-        <w:tc>
-          <w:tcPr>
-            <w:tcW w:w="4387" w:type="dxa"/>
-          </w:tcPr>
-          <w:p/>
-        </w:tc>
-        <w:tc>
-          <w:tcPr>
-            <w:tcW w:w="1271" w:type="dxa"/>
+            <w:tcW w:w="1555" w:type="dxa"/>
+          </w:tcPr>
+          <w:p/>
+        </w:tc>
+        <w:tc>
+          <w:tcPr>
+            <w:tcW w:w="3583" w:type="dxa"/>
+          </w:tcPr>
+          <w:p/>
+        </w:tc>
+        <w:tc>
+          <w:tcPr>
+            <w:tcW w:w="4338" w:type="dxa"/>
+          </w:tcPr>
+          <w:p/>
+        </w:tc>
+        <w:tc>
+          <w:tcPr>
+            <w:tcW w:w="1258" w:type="dxa"/>
           </w:tcPr>
           <w:p/>
         </w:tc>
@@ -155,7 +155,7 @@
       <w:tr>
         <w:tc>
           <w:tcPr>
-            <w:tcW w:w="1651" w:type="dxa"/>
+            <w:tcW w:w="1779" w:type="dxa"/>
           </w:tcPr>
           <w:p>
             <w:r>
@@ -165,7 +165,7 @@
         </w:tc>
         <w:tc>
           <w:tcPr>
-            <w:tcW w:w="1168" w:type="dxa"/>
+            <w:tcW w:w="1157" w:type="dxa"/>
           </w:tcPr>
           <w:p>
             <w:r>
@@ -175,25 +175,25 @@
         </w:tc>
         <w:tc>
           <w:tcPr>
-            <w:tcW w:w="1571" w:type="dxa"/>
-          </w:tcPr>
-          <w:p/>
-        </w:tc>
-        <w:tc>
-          <w:tcPr>
-            <w:tcW w:w="3622" w:type="dxa"/>
-          </w:tcPr>
-          <w:p/>
-        </w:tc>
-        <w:tc>
-          <w:tcPr>
-            <w:tcW w:w="4387" w:type="dxa"/>
-          </w:tcPr>
-          <w:p/>
-        </w:tc>
-        <w:tc>
-          <w:tcPr>
-            <w:tcW w:w="1271" w:type="dxa"/>
+            <w:tcW w:w="1555" w:type="dxa"/>
+          </w:tcPr>
+          <w:p/>
+        </w:tc>
+        <w:tc>
+          <w:tcPr>
+            <w:tcW w:w="3583" w:type="dxa"/>
+          </w:tcPr>
+          <w:p/>
+        </w:tc>
+        <w:tc>
+          <w:tcPr>
+            <w:tcW w:w="4338" w:type="dxa"/>
+          </w:tcPr>
+          <w:p/>
+        </w:tc>
+        <w:tc>
+          <w:tcPr>
+            <w:tcW w:w="1258" w:type="dxa"/>
           </w:tcPr>
           <w:p/>
         </w:tc>
@@ -201,7 +201,7 @@
       <w:tr>
         <w:tc>
           <w:tcPr>
-            <w:tcW w:w="1651" w:type="dxa"/>
+            <w:tcW w:w="1779" w:type="dxa"/>
           </w:tcPr>
           <w:p>
             <w:proofErr w:type="spellStart"/>
@@ -213,7 +213,7 @@
         </w:tc>
         <w:tc>
           <w:tcPr>
-            <w:tcW w:w="1168" w:type="dxa"/>
+            <w:tcW w:w="1157" w:type="dxa"/>
           </w:tcPr>
           <w:p>
             <w:r>
@@ -223,25 +223,25 @@
         </w:tc>
         <w:tc>
           <w:tcPr>
-            <w:tcW w:w="1571" w:type="dxa"/>
-          </w:tcPr>
-          <w:p/>
-        </w:tc>
-        <w:tc>
-          <w:tcPr>
-            <w:tcW w:w="3622" w:type="dxa"/>
-          </w:tcPr>
-          <w:p/>
-        </w:tc>
-        <w:tc>
-          <w:tcPr>
-            <w:tcW w:w="4387" w:type="dxa"/>
-          </w:tcPr>
-          <w:p/>
-        </w:tc>
-        <w:tc>
-          <w:tcPr>
-            <w:tcW w:w="1271" w:type="dxa"/>
+            <w:tcW w:w="1555" w:type="dxa"/>
+          </w:tcPr>
+          <w:p/>
+        </w:tc>
+        <w:tc>
+          <w:tcPr>
+            <w:tcW w:w="3583" w:type="dxa"/>
+          </w:tcPr>
+          <w:p/>
+        </w:tc>
+        <w:tc>
+          <w:tcPr>
+            <w:tcW w:w="4338" w:type="dxa"/>
+          </w:tcPr>
+          <w:p/>
+        </w:tc>
+        <w:tc>
+          <w:tcPr>
+            <w:tcW w:w="1258" w:type="dxa"/>
           </w:tcPr>
           <w:p/>
         </w:tc>
@@ -249,7 +249,7 @@
       <w:tr>
         <w:tc>
           <w:tcPr>
-            <w:tcW w:w="1651" w:type="dxa"/>
+            <w:tcW w:w="1779" w:type="dxa"/>
           </w:tcPr>
           <w:p>
             <w:proofErr w:type="spellStart"/>
@@ -261,7 +261,7 @@
         </w:tc>
         <w:tc>
           <w:tcPr>
-            <w:tcW w:w="1168" w:type="dxa"/>
+            <w:tcW w:w="1157" w:type="dxa"/>
           </w:tcPr>
           <w:p>
             <w:r>
@@ -271,13 +271,13 @@
         </w:tc>
         <w:tc>
           <w:tcPr>
-            <w:tcW w:w="1571" w:type="dxa"/>
-          </w:tcPr>
-          <w:p/>
-        </w:tc>
-        <w:tc>
-          <w:tcPr>
-            <w:tcW w:w="3622" w:type="dxa"/>
+            <w:tcW w:w="1555" w:type="dxa"/>
+          </w:tcPr>
+          <w:p/>
+        </w:tc>
+        <w:tc>
+          <w:tcPr>
+            <w:tcW w:w="3583" w:type="dxa"/>
           </w:tcPr>
           <w:p>
             <w:r>
@@ -308,7 +308,7 @@
         </w:tc>
         <w:tc>
           <w:tcPr>
-            <w:tcW w:w="4387" w:type="dxa"/>
+            <w:tcW w:w="4338" w:type="dxa"/>
           </w:tcPr>
           <w:p>
             <w:r>
@@ -318,7 +318,7 @@
         </w:tc>
         <w:tc>
           <w:tcPr>
-            <w:tcW w:w="1271" w:type="dxa"/>
+            <w:tcW w:w="1258" w:type="dxa"/>
           </w:tcPr>
           <w:p/>
         </w:tc>
@@ -326,7 +326,7 @@
       <w:tr>
         <w:tc>
           <w:tcPr>
-            <w:tcW w:w="1651" w:type="dxa"/>
+            <w:tcW w:w="1779" w:type="dxa"/>
           </w:tcPr>
           <w:p>
             <w:pPr>
@@ -346,7 +346,7 @@
         </w:tc>
         <w:tc>
           <w:tcPr>
-            <w:tcW w:w="1168" w:type="dxa"/>
+            <w:tcW w:w="1157" w:type="dxa"/>
           </w:tcPr>
           <w:p>
             <w:r>
@@ -356,13 +356,13 @@
         </w:tc>
         <w:tc>
           <w:tcPr>
-            <w:tcW w:w="1571" w:type="dxa"/>
-          </w:tcPr>
-          <w:p/>
-        </w:tc>
-        <w:tc>
-          <w:tcPr>
-            <w:tcW w:w="3622" w:type="dxa"/>
+            <w:tcW w:w="1555" w:type="dxa"/>
+          </w:tcPr>
+          <w:p/>
+        </w:tc>
+        <w:tc>
+          <w:tcPr>
+            <w:tcW w:w="3583" w:type="dxa"/>
           </w:tcPr>
           <w:p>
             <w:r>
@@ -388,7 +388,7 @@
         </w:tc>
         <w:tc>
           <w:tcPr>
-            <w:tcW w:w="4387" w:type="dxa"/>
+            <w:tcW w:w="4338" w:type="dxa"/>
           </w:tcPr>
           <w:p>
             <w:r>
@@ -415,7 +415,7 @@
         </w:tc>
         <w:tc>
           <w:tcPr>
-            <w:tcW w:w="1271" w:type="dxa"/>
+            <w:tcW w:w="1258" w:type="dxa"/>
           </w:tcPr>
           <w:p/>
         </w:tc>
@@ -423,7 +423,7 @@
       <w:tr>
         <w:tc>
           <w:tcPr>
-            <w:tcW w:w="1651" w:type="dxa"/>
+            <w:tcW w:w="1779" w:type="dxa"/>
           </w:tcPr>
           <w:p>
             <w:proofErr w:type="spellStart"/>
@@ -435,20 +435,25 @@
         </w:tc>
         <w:tc>
           <w:tcPr>
-            <w:tcW w:w="1168" w:type="dxa"/>
-          </w:tcPr>
-          <w:p>
-            <w:r>
-              <w:t>Governor’s last term in office</w:t>
-            </w:r>
-          </w:p>
-        </w:tc>
-        <w:tc>
-          <w:tcPr>
-            <w:tcW w:w="1571" w:type="dxa"/>
-          </w:tcPr>
-          <w:p>
-            <w:r>
+            <w:tcW w:w="1157" w:type="dxa"/>
+          </w:tcPr>
+          <w:p>
+            <w:r>
+              <w:t xml:space="preserve">Governor’s last </w:t>
+            </w:r>
+            <w:r>
+              <w:lastRenderedPageBreak/>
+              <w:t>term in office</w:t>
+            </w:r>
+          </w:p>
+        </w:tc>
+        <w:tc>
+          <w:tcPr>
+            <w:tcW w:w="1555" w:type="dxa"/>
+          </w:tcPr>
+          <w:p>
+            <w:r>
+              <w:lastRenderedPageBreak/>
               <w:t>1=last term served by governor</w:t>
             </w:r>
           </w:p>
@@ -466,7 +471,7 @@
         </w:tc>
         <w:tc>
           <w:tcPr>
-            <w:tcW w:w="3622" w:type="dxa"/>
+            <w:tcW w:w="3583" w:type="dxa"/>
           </w:tcPr>
           <w:p>
             <w:r>
@@ -481,13 +486,11 @@
             <w:r>
               <w:t xml:space="preserve"> for each governor</w:t>
             </w:r>
-            <w:bookmarkStart w:id="0" w:name="_GoBack"/>
-            <w:bookmarkEnd w:id="0"/>
-          </w:p>
-        </w:tc>
-        <w:tc>
-          <w:tcPr>
-            <w:tcW w:w="4387" w:type="dxa"/>
+          </w:p>
+        </w:tc>
+        <w:tc>
+          <w:tcPr>
+            <w:tcW w:w="4338" w:type="dxa"/>
           </w:tcPr>
           <w:p>
             <w:r>
@@ -497,7 +500,7 @@
         </w:tc>
         <w:tc>
           <w:tcPr>
-            <w:tcW w:w="1271" w:type="dxa"/>
+            <w:tcW w:w="1258" w:type="dxa"/>
           </w:tcPr>
           <w:p/>
         </w:tc>
@@ -505,7 +508,7 @@
       <w:tr>
         <w:tc>
           <w:tcPr>
-            <w:tcW w:w="1651" w:type="dxa"/>
+            <w:tcW w:w="1779" w:type="dxa"/>
           </w:tcPr>
           <w:p>
             <w:proofErr w:type="spellStart"/>
@@ -517,7 +520,7 @@
         </w:tc>
         <w:tc>
           <w:tcPr>
-            <w:tcW w:w="1168" w:type="dxa"/>
+            <w:tcW w:w="1157" w:type="dxa"/>
           </w:tcPr>
           <w:p>
             <w:r>
@@ -527,7 +530,7 @@
         </w:tc>
         <w:tc>
           <w:tcPr>
-            <w:tcW w:w="1571" w:type="dxa"/>
+            <w:tcW w:w="1555" w:type="dxa"/>
           </w:tcPr>
           <w:p>
             <w:r>
@@ -545,7 +548,7 @@
         </w:tc>
         <w:tc>
           <w:tcPr>
-            <w:tcW w:w="3622" w:type="dxa"/>
+            <w:tcW w:w="3583" w:type="dxa"/>
           </w:tcPr>
           <w:p>
             <w:r>
@@ -585,7 +588,7 @@
         </w:tc>
         <w:tc>
           <w:tcPr>
-            <w:tcW w:w="4387" w:type="dxa"/>
+            <w:tcW w:w="4338" w:type="dxa"/>
           </w:tcPr>
           <w:p>
             <w:r>
@@ -640,7 +643,7 @@
         </w:tc>
         <w:tc>
           <w:tcPr>
-            <w:tcW w:w="1271" w:type="dxa"/>
+            <w:tcW w:w="1258" w:type="dxa"/>
           </w:tcPr>
           <w:p/>
         </w:tc>
@@ -648,7 +651,7 @@
       <w:tr>
         <w:tc>
           <w:tcPr>
-            <w:tcW w:w="1651" w:type="dxa"/>
+            <w:tcW w:w="1779" w:type="dxa"/>
           </w:tcPr>
           <w:p>
             <w:proofErr w:type="spellStart"/>
@@ -660,7 +663,7 @@
         </w:tc>
         <w:tc>
           <w:tcPr>
-            <w:tcW w:w="1168" w:type="dxa"/>
+            <w:tcW w:w="1157" w:type="dxa"/>
           </w:tcPr>
           <w:p>
             <w:r>
@@ -682,13 +685,13 @@
         </w:tc>
         <w:tc>
           <w:tcPr>
-            <w:tcW w:w="1571" w:type="dxa"/>
-          </w:tcPr>
-          <w:p/>
-        </w:tc>
-        <w:tc>
-          <w:tcPr>
-            <w:tcW w:w="3622" w:type="dxa"/>
+            <w:tcW w:w="1555" w:type="dxa"/>
+          </w:tcPr>
+          <w:p/>
+        </w:tc>
+        <w:tc>
+          <w:tcPr>
+            <w:tcW w:w="3583" w:type="dxa"/>
           </w:tcPr>
           <w:p>
             <w:r>
@@ -727,13 +730,13 @@
         </w:tc>
         <w:tc>
           <w:tcPr>
-            <w:tcW w:w="4387" w:type="dxa"/>
-          </w:tcPr>
-          <w:p/>
-        </w:tc>
-        <w:tc>
-          <w:tcPr>
-            <w:tcW w:w="1271" w:type="dxa"/>
+            <w:tcW w:w="4338" w:type="dxa"/>
+          </w:tcPr>
+          <w:p/>
+        </w:tc>
+        <w:tc>
+          <w:tcPr>
+            <w:tcW w:w="1258" w:type="dxa"/>
           </w:tcPr>
           <w:p/>
         </w:tc>
@@ -741,7 +744,7 @@
       <w:tr>
         <w:tc>
           <w:tcPr>
-            <w:tcW w:w="1651" w:type="dxa"/>
+            <w:tcW w:w="1779" w:type="dxa"/>
           </w:tcPr>
           <w:p>
             <w:proofErr w:type="spellStart"/>
@@ -753,7 +756,7 @@
         </w:tc>
         <w:tc>
           <w:tcPr>
-            <w:tcW w:w="1168" w:type="dxa"/>
+            <w:tcW w:w="1157" w:type="dxa"/>
           </w:tcPr>
           <w:p>
             <w:r>
@@ -763,7 +766,7 @@
         </w:tc>
         <w:tc>
           <w:tcPr>
-            <w:tcW w:w="1571" w:type="dxa"/>
+            <w:tcW w:w="1555" w:type="dxa"/>
           </w:tcPr>
           <w:p>
             <w:r>
@@ -813,7 +816,7 @@
         </w:tc>
         <w:tc>
           <w:tcPr>
-            <w:tcW w:w="3622" w:type="dxa"/>
+            <w:tcW w:w="3583" w:type="dxa"/>
           </w:tcPr>
           <w:p>
             <w:r>
@@ -854,7 +857,7 @@
         </w:tc>
         <w:tc>
           <w:tcPr>
-            <w:tcW w:w="4387" w:type="dxa"/>
+            <w:tcW w:w="4338" w:type="dxa"/>
           </w:tcPr>
           <w:p>
             <w:r>
@@ -872,7 +875,7 @@
         </w:tc>
         <w:tc>
           <w:tcPr>
-            <w:tcW w:w="1271" w:type="dxa"/>
+            <w:tcW w:w="1258" w:type="dxa"/>
           </w:tcPr>
           <w:p/>
         </w:tc>
@@ -880,7 +883,7 @@
       <w:tr>
         <w:tc>
           <w:tcPr>
-            <w:tcW w:w="1651" w:type="dxa"/>
+            <w:tcW w:w="1779" w:type="dxa"/>
           </w:tcPr>
           <w:p>
             <w:proofErr w:type="spellStart"/>
@@ -892,7 +895,7 @@
         </w:tc>
         <w:tc>
           <w:tcPr>
-            <w:tcW w:w="1168" w:type="dxa"/>
+            <w:tcW w:w="1157" w:type="dxa"/>
           </w:tcPr>
           <w:p>
             <w:r>
@@ -902,7 +905,7 @@
         </w:tc>
         <w:tc>
           <w:tcPr>
-            <w:tcW w:w="1571" w:type="dxa"/>
+            <w:tcW w:w="1555" w:type="dxa"/>
           </w:tcPr>
           <w:p>
             <w:r>
@@ -912,7 +915,7 @@
         </w:tc>
         <w:tc>
           <w:tcPr>
-            <w:tcW w:w="3622" w:type="dxa"/>
+            <w:tcW w:w="3583" w:type="dxa"/>
           </w:tcPr>
           <w:p>
             <w:r>
@@ -946,7 +949,7 @@
         </w:tc>
         <w:tc>
           <w:tcPr>
-            <w:tcW w:w="4387" w:type="dxa"/>
+            <w:tcW w:w="4338" w:type="dxa"/>
           </w:tcPr>
           <w:p>
             <w:r>
@@ -956,7 +959,7 @@
         </w:tc>
         <w:tc>
           <w:tcPr>
-            <w:tcW w:w="1271" w:type="dxa"/>
+            <w:tcW w:w="1258" w:type="dxa"/>
           </w:tcPr>
           <w:p/>
         </w:tc>
@@ -964,7 +967,7 @@
       <w:tr>
         <w:tc>
           <w:tcPr>
-            <w:tcW w:w="1651" w:type="dxa"/>
+            <w:tcW w:w="1779" w:type="dxa"/>
           </w:tcPr>
           <w:p>
             <w:proofErr w:type="spellStart"/>
@@ -977,7 +980,7 @@
         </w:tc>
         <w:tc>
           <w:tcPr>
-            <w:tcW w:w="1168" w:type="dxa"/>
+            <w:tcW w:w="1157" w:type="dxa"/>
           </w:tcPr>
           <w:p>
             <w:r>
@@ -987,7 +990,7 @@
         </w:tc>
         <w:tc>
           <w:tcPr>
-            <w:tcW w:w="1571" w:type="dxa"/>
+            <w:tcW w:w="1555" w:type="dxa"/>
           </w:tcPr>
           <w:p>
             <w:r>
@@ -1002,7 +1005,7 @@
         </w:tc>
         <w:tc>
           <w:tcPr>
-            <w:tcW w:w="3622" w:type="dxa"/>
+            <w:tcW w:w="3583" w:type="dxa"/>
           </w:tcPr>
           <w:p>
             <w:r>
@@ -1019,7 +1022,7 @@
         </w:tc>
         <w:tc>
           <w:tcPr>
-            <w:tcW w:w="4387" w:type="dxa"/>
+            <w:tcW w:w="4338" w:type="dxa"/>
           </w:tcPr>
           <w:p>
             <w:r>
@@ -1053,7 +1056,7 @@
         </w:tc>
         <w:tc>
           <w:tcPr>
-            <w:tcW w:w="1271" w:type="dxa"/>
+            <w:tcW w:w="1258" w:type="dxa"/>
           </w:tcPr>
           <w:p/>
         </w:tc>
@@ -1061,7 +1064,7 @@
       <w:tr>
         <w:tc>
           <w:tcPr>
-            <w:tcW w:w="1651" w:type="dxa"/>
+            <w:tcW w:w="1779" w:type="dxa"/>
           </w:tcPr>
           <w:p>
             <w:proofErr w:type="spellStart"/>
@@ -1073,7 +1076,7 @@
         </w:tc>
         <w:tc>
           <w:tcPr>
-            <w:tcW w:w="1168" w:type="dxa"/>
+            <w:tcW w:w="1157" w:type="dxa"/>
           </w:tcPr>
           <w:p>
             <w:r>
@@ -1083,7 +1086,7 @@
         </w:tc>
         <w:tc>
           <w:tcPr>
-            <w:tcW w:w="1571" w:type="dxa"/>
+            <w:tcW w:w="1555" w:type="dxa"/>
           </w:tcPr>
           <w:p>
             <w:r>
@@ -1098,7 +1101,7 @@
         </w:tc>
         <w:tc>
           <w:tcPr>
-            <w:tcW w:w="3622" w:type="dxa"/>
+            <w:tcW w:w="3583" w:type="dxa"/>
           </w:tcPr>
           <w:p>
             <w:r>
@@ -1143,13 +1146,13 @@
         </w:tc>
         <w:tc>
           <w:tcPr>
-            <w:tcW w:w="4387" w:type="dxa"/>
-          </w:tcPr>
-          <w:p/>
-        </w:tc>
-        <w:tc>
-          <w:tcPr>
-            <w:tcW w:w="1271" w:type="dxa"/>
+            <w:tcW w:w="4338" w:type="dxa"/>
+          </w:tcPr>
+          <w:p/>
+        </w:tc>
+        <w:tc>
+          <w:tcPr>
+            <w:tcW w:w="1258" w:type="dxa"/>
           </w:tcPr>
           <w:p/>
         </w:tc>
@@ -1157,7 +1160,7 @@
       <w:tr>
         <w:tc>
           <w:tcPr>
-            <w:tcW w:w="1651" w:type="dxa"/>
+            <w:tcW w:w="1779" w:type="dxa"/>
           </w:tcPr>
           <w:p>
             <w:r>
@@ -1167,7 +1170,7 @@
         </w:tc>
         <w:tc>
           <w:tcPr>
-            <w:tcW w:w="1168" w:type="dxa"/>
+            <w:tcW w:w="1157" w:type="dxa"/>
           </w:tcPr>
           <w:p>
             <w:r>
@@ -1181,13 +1184,13 @@
         </w:tc>
         <w:tc>
           <w:tcPr>
-            <w:tcW w:w="1571" w:type="dxa"/>
-          </w:tcPr>
-          <w:p/>
-        </w:tc>
-        <w:tc>
-          <w:tcPr>
-            <w:tcW w:w="3622" w:type="dxa"/>
+            <w:tcW w:w="1555" w:type="dxa"/>
+          </w:tcPr>
+          <w:p/>
+        </w:tc>
+        <w:tc>
+          <w:tcPr>
+            <w:tcW w:w="3583" w:type="dxa"/>
           </w:tcPr>
           <w:p>
             <w:r>
@@ -1225,13 +1228,13 @@
         </w:tc>
         <w:tc>
           <w:tcPr>
-            <w:tcW w:w="4387" w:type="dxa"/>
-          </w:tcPr>
-          <w:p/>
-        </w:tc>
-        <w:tc>
-          <w:tcPr>
-            <w:tcW w:w="1271" w:type="dxa"/>
+            <w:tcW w:w="4338" w:type="dxa"/>
+          </w:tcPr>
+          <w:p/>
+        </w:tc>
+        <w:tc>
+          <w:tcPr>
+            <w:tcW w:w="1258" w:type="dxa"/>
           </w:tcPr>
           <w:p>
             <w:r>
@@ -1243,7 +1246,7 @@
       <w:tr>
         <w:tc>
           <w:tcPr>
-            <w:tcW w:w="1651" w:type="dxa"/>
+            <w:tcW w:w="1779" w:type="dxa"/>
           </w:tcPr>
           <w:p>
             <w:proofErr w:type="spellStart"/>
@@ -1255,7 +1258,7 @@
         </w:tc>
         <w:tc>
           <w:tcPr>
-            <w:tcW w:w="1168" w:type="dxa"/>
+            <w:tcW w:w="1157" w:type="dxa"/>
           </w:tcPr>
           <w:p>
             <w:r>
@@ -1265,7 +1268,7 @@
         </w:tc>
         <w:tc>
           <w:tcPr>
-            <w:tcW w:w="1571" w:type="dxa"/>
+            <w:tcW w:w="1555" w:type="dxa"/>
           </w:tcPr>
           <w:p>
             <w:r>
@@ -1307,7 +1310,7 @@
         </w:tc>
         <w:tc>
           <w:tcPr>
-            <w:tcW w:w="3622" w:type="dxa"/>
+            <w:tcW w:w="3583" w:type="dxa"/>
           </w:tcPr>
           <w:p>
             <w:r>
@@ -1341,13 +1344,13 @@
         </w:tc>
         <w:tc>
           <w:tcPr>
-            <w:tcW w:w="4387" w:type="dxa"/>
-          </w:tcPr>
-          <w:p/>
-        </w:tc>
-        <w:tc>
-          <w:tcPr>
-            <w:tcW w:w="1271" w:type="dxa"/>
+            <w:tcW w:w="4338" w:type="dxa"/>
+          </w:tcPr>
+          <w:p/>
+        </w:tc>
+        <w:tc>
+          <w:tcPr>
+            <w:tcW w:w="1258" w:type="dxa"/>
           </w:tcPr>
           <w:p>
             <w:r>
@@ -1359,7 +1362,7 @@
       <w:tr>
         <w:tc>
           <w:tcPr>
-            <w:tcW w:w="1651" w:type="dxa"/>
+            <w:tcW w:w="1779" w:type="dxa"/>
           </w:tcPr>
           <w:p>
             <w:proofErr w:type="spellStart"/>
@@ -1371,7 +1374,7 @@
         </w:tc>
         <w:tc>
           <w:tcPr>
-            <w:tcW w:w="1168" w:type="dxa"/>
+            <w:tcW w:w="1157" w:type="dxa"/>
           </w:tcPr>
           <w:p>
             <w:r>
@@ -1389,7 +1392,7 @@
         </w:tc>
         <w:tc>
           <w:tcPr>
-            <w:tcW w:w="1571" w:type="dxa"/>
+            <w:tcW w:w="1555" w:type="dxa"/>
           </w:tcPr>
           <w:p>
             <w:r>
@@ -1407,7 +1410,7 @@
         </w:tc>
         <w:tc>
           <w:tcPr>
-            <w:tcW w:w="3622" w:type="dxa"/>
+            <w:tcW w:w="3583" w:type="dxa"/>
           </w:tcPr>
           <w:p>
             <w:r>
@@ -1441,7 +1444,7 @@
         </w:tc>
         <w:tc>
           <w:tcPr>
-            <w:tcW w:w="4387" w:type="dxa"/>
+            <w:tcW w:w="4338" w:type="dxa"/>
           </w:tcPr>
           <w:p>
             <w:r>
@@ -1476,7 +1479,7 @@
         </w:tc>
         <w:tc>
           <w:tcPr>
-            <w:tcW w:w="1271" w:type="dxa"/>
+            <w:tcW w:w="1258" w:type="dxa"/>
           </w:tcPr>
           <w:p>
             <w:r>
@@ -1494,7 +1497,7 @@
       <w:tr>
         <w:tc>
           <w:tcPr>
-            <w:tcW w:w="1651" w:type="dxa"/>
+            <w:tcW w:w="1779" w:type="dxa"/>
           </w:tcPr>
           <w:p>
             <w:proofErr w:type="spellStart"/>
@@ -1506,7 +1509,7 @@
         </w:tc>
         <w:tc>
           <w:tcPr>
-            <w:tcW w:w="1168" w:type="dxa"/>
+            <w:tcW w:w="1157" w:type="dxa"/>
           </w:tcPr>
           <w:p>
             <w:r>
@@ -1516,13 +1519,13 @@
         </w:tc>
         <w:tc>
           <w:tcPr>
-            <w:tcW w:w="1571" w:type="dxa"/>
-          </w:tcPr>
-          <w:p/>
-        </w:tc>
-        <w:tc>
-          <w:tcPr>
-            <w:tcW w:w="3622" w:type="dxa"/>
+            <w:tcW w:w="1555" w:type="dxa"/>
+          </w:tcPr>
+          <w:p/>
+        </w:tc>
+        <w:tc>
+          <w:tcPr>
+            <w:tcW w:w="3583" w:type="dxa"/>
           </w:tcPr>
           <w:p>
             <w:r>
@@ -1537,7 +1540,7 @@
         </w:tc>
         <w:tc>
           <w:tcPr>
-            <w:tcW w:w="4387" w:type="dxa"/>
+            <w:tcW w:w="4338" w:type="dxa"/>
           </w:tcPr>
           <w:p>
             <w:r>
@@ -1550,7 +1553,7 @@
         </w:tc>
         <w:tc>
           <w:tcPr>
-            <w:tcW w:w="1271" w:type="dxa"/>
+            <w:tcW w:w="1258" w:type="dxa"/>
           </w:tcPr>
           <w:p>
             <w:r>
@@ -1558,15 +1561,15 @@
             </w:r>
             <w:proofErr w:type="spellStart"/>
             <w:r>
-              <w:t>gross_state_product</w:t>
-            </w:r>
-            <w:proofErr w:type="spellEnd"/>
-            <w:r>
-              <w:t xml:space="preserve"> </w:t>
+              <w:t>gross_stat</w:t>
             </w:r>
             <w:r>
               <w:lastRenderedPageBreak/>
-              <w:t>and for years without a time0 or time 1</w:t>
+              <w:t>e_product</w:t>
+            </w:r>
+            <w:proofErr w:type="spellEnd"/>
+            <w:r>
+              <w:t xml:space="preserve"> and for years without a time0 or time 1</w:t>
             </w:r>
           </w:p>
           <w:p>
@@ -1579,7 +1582,7 @@
       <w:tr>
         <w:tc>
           <w:tcPr>
-            <w:tcW w:w="1651" w:type="dxa"/>
+            <w:tcW w:w="1779" w:type="dxa"/>
           </w:tcPr>
           <w:p>
             <w:proofErr w:type="spellStart"/>
@@ -1592,7 +1595,7 @@
         </w:tc>
         <w:tc>
           <w:tcPr>
-            <w:tcW w:w="1168" w:type="dxa"/>
+            <w:tcW w:w="1157" w:type="dxa"/>
           </w:tcPr>
           <w:p>
             <w:r>
@@ -1602,7 +1605,7 @@
         </w:tc>
         <w:tc>
           <w:tcPr>
-            <w:tcW w:w="1571" w:type="dxa"/>
+            <w:tcW w:w="1555" w:type="dxa"/>
           </w:tcPr>
           <w:p>
             <w:r>
@@ -1612,7 +1615,7 @@
         </w:tc>
         <w:tc>
           <w:tcPr>
-            <w:tcW w:w="3622" w:type="dxa"/>
+            <w:tcW w:w="3583" w:type="dxa"/>
           </w:tcPr>
           <w:p>
             <w:r>
@@ -1647,13 +1650,13 @@
         </w:tc>
         <w:tc>
           <w:tcPr>
-            <w:tcW w:w="4387" w:type="dxa"/>
-          </w:tcPr>
-          <w:p/>
-        </w:tc>
-        <w:tc>
-          <w:tcPr>
-            <w:tcW w:w="1271" w:type="dxa"/>
+            <w:tcW w:w="4338" w:type="dxa"/>
+          </w:tcPr>
+          <w:p/>
+        </w:tc>
+        <w:tc>
+          <w:tcPr>
+            <w:tcW w:w="1258" w:type="dxa"/>
           </w:tcPr>
           <w:p>
             <w:r>
@@ -1665,7 +1668,7 @@
       <w:tr>
         <w:tc>
           <w:tcPr>
-            <w:tcW w:w="1651" w:type="dxa"/>
+            <w:tcW w:w="1779" w:type="dxa"/>
           </w:tcPr>
           <w:p>
             <w:proofErr w:type="spellStart"/>
@@ -1677,7 +1680,7 @@
         </w:tc>
         <w:tc>
           <w:tcPr>
-            <w:tcW w:w="1168" w:type="dxa"/>
+            <w:tcW w:w="1157" w:type="dxa"/>
           </w:tcPr>
           <w:p>
             <w:r>
@@ -1687,20 +1690,25 @@
         </w:tc>
         <w:tc>
           <w:tcPr>
-            <w:tcW w:w="1571" w:type="dxa"/>
-          </w:tcPr>
-          <w:p>
-            <w:r>
-              <w:t>Measure of Citizen Ideology from Liberal to Conservative. Higher values indicate more liberal.</w:t>
-            </w:r>
-          </w:p>
-        </w:tc>
-        <w:tc>
-          <w:tcPr>
-            <w:tcW w:w="3622" w:type="dxa"/>
-          </w:tcPr>
-          <w:p>
-            <w:r>
+            <w:tcW w:w="1555" w:type="dxa"/>
+          </w:tcPr>
+          <w:p>
+            <w:r>
+              <w:t xml:space="preserve">Measure of Citizen Ideology from Liberal to Conservative. Higher values </w:t>
+            </w:r>
+            <w:r>
+              <w:lastRenderedPageBreak/>
+              <w:t>indicate more liberal.</w:t>
+            </w:r>
+          </w:p>
+        </w:tc>
+        <w:tc>
+          <w:tcPr>
+            <w:tcW w:w="3583" w:type="dxa"/>
+          </w:tcPr>
+          <w:p>
+            <w:r>
+              <w:lastRenderedPageBreak/>
               <w:t xml:space="preserve">From Correlates of State Policy Project, variable citi6013: </w:t>
             </w:r>
             <w:r>
@@ -1712,19 +1720,23 @@
             </w:r>
             <w:proofErr w:type="spellEnd"/>
             <w:r>
-              <w:t>, Richard C. Fording and Russell L. Hanson. 1998. “Measuring Citizen and Government Ideology in the American States, 1960-93.” American Journal of Political Science, 42:327-48.</w:t>
-            </w:r>
-          </w:p>
-        </w:tc>
-        <w:tc>
-          <w:tcPr>
-            <w:tcW w:w="4387" w:type="dxa"/>
-          </w:tcPr>
-          <w:p/>
-        </w:tc>
-        <w:tc>
-          <w:tcPr>
-            <w:tcW w:w="1271" w:type="dxa"/>
+              <w:t xml:space="preserve">, Richard C. Fording and Russell L. Hanson. 1998. “Measuring Citizen and Government Ideology in the American States, 1960-93.” </w:t>
+            </w:r>
+            <w:r>
+              <w:lastRenderedPageBreak/>
+              <w:t>American Journal of Political Science, 42:327-48.</w:t>
+            </w:r>
+          </w:p>
+        </w:tc>
+        <w:tc>
+          <w:tcPr>
+            <w:tcW w:w="4338" w:type="dxa"/>
+          </w:tcPr>
+          <w:p/>
+        </w:tc>
+        <w:tc>
+          <w:tcPr>
+            <w:tcW w:w="1258" w:type="dxa"/>
           </w:tcPr>
           <w:p>
             <w:r>
@@ -1737,7 +1749,11 @@
           <w:p/>
           <w:p>
             <w:r>
-              <w:t xml:space="preserve">234 of 1068 cases missing </w:t>
+              <w:t xml:space="preserve">234 of 1068 </w:t>
+            </w:r>
+            <w:r>
+              <w:lastRenderedPageBreak/>
+              <w:t xml:space="preserve">cases missing </w:t>
             </w:r>
           </w:p>
         </w:tc>
@@ -1745,7 +1761,7 @@
       <w:tr>
         <w:tc>
           <w:tcPr>
-            <w:tcW w:w="1651" w:type="dxa"/>
+            <w:tcW w:w="1779" w:type="dxa"/>
           </w:tcPr>
           <w:p>
             <w:proofErr w:type="spellStart"/>
@@ -1758,7 +1774,7 @@
         </w:tc>
         <w:tc>
           <w:tcPr>
-            <w:tcW w:w="1168" w:type="dxa"/>
+            <w:tcW w:w="1157" w:type="dxa"/>
           </w:tcPr>
           <w:p>
             <w:r>
@@ -1768,7 +1784,7 @@
         </w:tc>
         <w:tc>
           <w:tcPr>
-            <w:tcW w:w="1571" w:type="dxa"/>
+            <w:tcW w:w="1555" w:type="dxa"/>
           </w:tcPr>
           <w:p>
             <w:r>
@@ -1778,7 +1794,7 @@
         </w:tc>
         <w:tc>
           <w:tcPr>
-            <w:tcW w:w="3622" w:type="dxa"/>
+            <w:tcW w:w="3583" w:type="dxa"/>
           </w:tcPr>
           <w:p>
             <w:r>
@@ -1796,13 +1812,13 @@
         </w:tc>
         <w:tc>
           <w:tcPr>
-            <w:tcW w:w="4387" w:type="dxa"/>
-          </w:tcPr>
-          <w:p/>
-        </w:tc>
-        <w:tc>
-          <w:tcPr>
-            <w:tcW w:w="1271" w:type="dxa"/>
+            <w:tcW w:w="4338" w:type="dxa"/>
+          </w:tcPr>
+          <w:p/>
+        </w:tc>
+        <w:tc>
+          <w:tcPr>
+            <w:tcW w:w="1258" w:type="dxa"/>
           </w:tcPr>
           <w:p>
             <w:r>
@@ -1814,7 +1830,7 @@
       <w:tr>
         <w:tc>
           <w:tcPr>
-            <w:tcW w:w="1651" w:type="dxa"/>
+            <w:tcW w:w="1779" w:type="dxa"/>
           </w:tcPr>
           <w:p>
             <w:proofErr w:type="spellStart"/>
@@ -1826,7 +1842,7 @@
         </w:tc>
         <w:tc>
           <w:tcPr>
-            <w:tcW w:w="1168" w:type="dxa"/>
+            <w:tcW w:w="1157" w:type="dxa"/>
           </w:tcPr>
           <w:p>
             <w:r>
@@ -1836,7 +1852,7 @@
         </w:tc>
         <w:tc>
           <w:tcPr>
-            <w:tcW w:w="1571" w:type="dxa"/>
+            <w:tcW w:w="1555" w:type="dxa"/>
           </w:tcPr>
           <w:p>
             <w:r>
@@ -1854,7 +1870,7 @@
         </w:tc>
         <w:tc>
           <w:tcPr>
-            <w:tcW w:w="3622" w:type="dxa"/>
+            <w:tcW w:w="3583" w:type="dxa"/>
           </w:tcPr>
           <w:p>
             <w:r>
@@ -1864,13 +1880,13 @@
         </w:tc>
         <w:tc>
           <w:tcPr>
-            <w:tcW w:w="4387" w:type="dxa"/>
-          </w:tcPr>
-          <w:p/>
-        </w:tc>
-        <w:tc>
-          <w:tcPr>
-            <w:tcW w:w="1271" w:type="dxa"/>
+            <w:tcW w:w="4338" w:type="dxa"/>
+          </w:tcPr>
+          <w:p/>
+        </w:tc>
+        <w:tc>
+          <w:tcPr>
+            <w:tcW w:w="1258" w:type="dxa"/>
           </w:tcPr>
           <w:p>
             <w:r>
@@ -1882,7 +1898,7 @@
       <w:tr>
         <w:tc>
           <w:tcPr>
-            <w:tcW w:w="1651" w:type="dxa"/>
+            <w:tcW w:w="1779" w:type="dxa"/>
           </w:tcPr>
           <w:p>
             <w:proofErr w:type="spellStart"/>
@@ -1894,31 +1910,31 @@
         </w:tc>
         <w:tc>
           <w:tcPr>
-            <w:tcW w:w="1168" w:type="dxa"/>
-          </w:tcPr>
-          <w:p/>
-        </w:tc>
-        <w:tc>
-          <w:tcPr>
-            <w:tcW w:w="1571" w:type="dxa"/>
-          </w:tcPr>
-          <w:p/>
-        </w:tc>
-        <w:tc>
-          <w:tcPr>
-            <w:tcW w:w="3622" w:type="dxa"/>
-          </w:tcPr>
-          <w:p/>
-        </w:tc>
-        <w:tc>
-          <w:tcPr>
-            <w:tcW w:w="4387" w:type="dxa"/>
-          </w:tcPr>
-          <w:p/>
-        </w:tc>
-        <w:tc>
-          <w:tcPr>
-            <w:tcW w:w="1271" w:type="dxa"/>
+            <w:tcW w:w="1157" w:type="dxa"/>
+          </w:tcPr>
+          <w:p/>
+        </w:tc>
+        <w:tc>
+          <w:tcPr>
+            <w:tcW w:w="1555" w:type="dxa"/>
+          </w:tcPr>
+          <w:p/>
+        </w:tc>
+        <w:tc>
+          <w:tcPr>
+            <w:tcW w:w="3583" w:type="dxa"/>
+          </w:tcPr>
+          <w:p/>
+        </w:tc>
+        <w:tc>
+          <w:tcPr>
+            <w:tcW w:w="4338" w:type="dxa"/>
+          </w:tcPr>
+          <w:p/>
+        </w:tc>
+        <w:tc>
+          <w:tcPr>
+            <w:tcW w:w="1258" w:type="dxa"/>
           </w:tcPr>
           <w:p/>
         </w:tc>
@@ -1926,7 +1942,7 @@
       <w:tr>
         <w:tc>
           <w:tcPr>
-            <w:tcW w:w="1651" w:type="dxa"/>
+            <w:tcW w:w="1779" w:type="dxa"/>
           </w:tcPr>
           <w:p>
             <w:proofErr w:type="spellStart"/>
@@ -1938,31 +1954,35 @@
         </w:tc>
         <w:tc>
           <w:tcPr>
-            <w:tcW w:w="1168" w:type="dxa"/>
-          </w:tcPr>
-          <w:p>
-            <w:r>
-              <w:t xml:space="preserve">Number of votes for the candidate who received the </w:t>
+            <w:tcW w:w="1157" w:type="dxa"/>
+          </w:tcPr>
+          <w:p>
+            <w:r>
+              <w:t xml:space="preserve">Number of votes for the candidate </w:t>
             </w:r>
             <w:r>
               <w:lastRenderedPageBreak/>
-              <w:t>second greatest number of votes</w:t>
-            </w:r>
-          </w:p>
-        </w:tc>
-        <w:tc>
-          <w:tcPr>
-            <w:tcW w:w="1571" w:type="dxa"/>
-          </w:tcPr>
-          <w:p/>
-        </w:tc>
-        <w:tc>
-          <w:tcPr>
-            <w:tcW w:w="3622" w:type="dxa"/>
-          </w:tcPr>
-          <w:p>
-            <w:r>
-              <w:t xml:space="preserve">From “Estimating Dynamic Games of Electoral Competition to Evaluate Term Limits in U.S. Gubernatorial Elections,” by Holger </w:t>
+              <w:t>who received the second greatest number of votes</w:t>
+            </w:r>
+          </w:p>
+        </w:tc>
+        <w:tc>
+          <w:tcPr>
+            <w:tcW w:w="1555" w:type="dxa"/>
+          </w:tcPr>
+          <w:p/>
+        </w:tc>
+        <w:tc>
+          <w:tcPr>
+            <w:tcW w:w="3583" w:type="dxa"/>
+          </w:tcPr>
+          <w:p>
+            <w:r>
+              <w:t xml:space="preserve">From “Estimating Dynamic Games of Electoral Competition to Evaluate Term Limits in U.S. Gubernatorial Elections,” by </w:t>
+            </w:r>
+            <w:r>
+              <w:lastRenderedPageBreak/>
+              <w:t xml:space="preserve">Holger </w:t>
             </w:r>
             <w:proofErr w:type="spellStart"/>
             <w:r>
@@ -1984,10 +2004,11 @@
         </w:tc>
         <w:tc>
           <w:tcPr>
-            <w:tcW w:w="4387" w:type="dxa"/>
-          </w:tcPr>
-          <w:p>
-            <w:r>
+            <w:tcW w:w="4338" w:type="dxa"/>
+          </w:tcPr>
+          <w:p>
+            <w:r>
+              <w:lastRenderedPageBreak/>
               <w:t>Raw data: ~</w:t>
             </w:r>
             <w:r>
@@ -2002,7 +2023,7 @@
         </w:tc>
         <w:tc>
           <w:tcPr>
-            <w:tcW w:w="1271" w:type="dxa"/>
+            <w:tcW w:w="1258" w:type="dxa"/>
           </w:tcPr>
           <w:p/>
         </w:tc>
@@ -2010,7 +2031,7 @@
       <w:tr>
         <w:tc>
           <w:tcPr>
-            <w:tcW w:w="1651" w:type="dxa"/>
+            <w:tcW w:w="1779" w:type="dxa"/>
           </w:tcPr>
           <w:p>
             <w:proofErr w:type="spellStart"/>
@@ -2022,7 +2043,7 @@
         </w:tc>
         <w:tc>
           <w:tcPr>
-            <w:tcW w:w="1168" w:type="dxa"/>
+            <w:tcW w:w="1157" w:type="dxa"/>
           </w:tcPr>
           <w:p>
             <w:r>
@@ -2032,13 +2053,13 @@
         </w:tc>
         <w:tc>
           <w:tcPr>
-            <w:tcW w:w="1571" w:type="dxa"/>
-          </w:tcPr>
-          <w:p/>
-        </w:tc>
-        <w:tc>
-          <w:tcPr>
-            <w:tcW w:w="3622" w:type="dxa"/>
+            <w:tcW w:w="1555" w:type="dxa"/>
+          </w:tcPr>
+          <w:p/>
+        </w:tc>
+        <w:tc>
+          <w:tcPr>
+            <w:tcW w:w="3583" w:type="dxa"/>
           </w:tcPr>
           <w:p>
             <w:r>
@@ -2064,13 +2085,13 @@
         </w:tc>
         <w:tc>
           <w:tcPr>
-            <w:tcW w:w="4387" w:type="dxa"/>
-          </w:tcPr>
-          <w:p/>
-        </w:tc>
-        <w:tc>
-          <w:tcPr>
-            <w:tcW w:w="1271" w:type="dxa"/>
+            <w:tcW w:w="4338" w:type="dxa"/>
+          </w:tcPr>
+          <w:p/>
+        </w:tc>
+        <w:tc>
+          <w:tcPr>
+            <w:tcW w:w="1258" w:type="dxa"/>
           </w:tcPr>
           <w:p/>
         </w:tc>
@@ -2078,7 +2099,7 @@
       <w:tr>
         <w:tc>
           <w:tcPr>
-            <w:tcW w:w="1651" w:type="dxa"/>
+            <w:tcW w:w="1779" w:type="dxa"/>
           </w:tcPr>
           <w:p>
             <w:proofErr w:type="spellStart"/>
@@ -2090,7 +2111,7 @@
         </w:tc>
         <w:tc>
           <w:tcPr>
-            <w:tcW w:w="1168" w:type="dxa"/>
+            <w:tcW w:w="1157" w:type="dxa"/>
           </w:tcPr>
           <w:p>
             <w:r>
@@ -2103,13 +2124,13 @@
         </w:tc>
         <w:tc>
           <w:tcPr>
-            <w:tcW w:w="1571" w:type="dxa"/>
-          </w:tcPr>
-          <w:p/>
-        </w:tc>
-        <w:tc>
-          <w:tcPr>
-            <w:tcW w:w="3622" w:type="dxa"/>
+            <w:tcW w:w="1555" w:type="dxa"/>
+          </w:tcPr>
+          <w:p/>
+        </w:tc>
+        <w:tc>
+          <w:tcPr>
+            <w:tcW w:w="3583" w:type="dxa"/>
           </w:tcPr>
           <w:p>
             <w:r>
@@ -2135,13 +2156,13 @@
         </w:tc>
         <w:tc>
           <w:tcPr>
-            <w:tcW w:w="4387" w:type="dxa"/>
-          </w:tcPr>
-          <w:p/>
-        </w:tc>
-        <w:tc>
-          <w:tcPr>
-            <w:tcW w:w="1271" w:type="dxa"/>
+            <w:tcW w:w="4338" w:type="dxa"/>
+          </w:tcPr>
+          <w:p/>
+        </w:tc>
+        <w:tc>
+          <w:tcPr>
+            <w:tcW w:w="1258" w:type="dxa"/>
           </w:tcPr>
           <w:p/>
         </w:tc>
@@ -2149,7 +2170,7 @@
       <w:tr>
         <w:tc>
           <w:tcPr>
-            <w:tcW w:w="1651" w:type="dxa"/>
+            <w:tcW w:w="1779" w:type="dxa"/>
           </w:tcPr>
           <w:p>
             <w:proofErr w:type="spellStart"/>
@@ -2167,31 +2188,35 @@
         </w:tc>
         <w:tc>
           <w:tcPr>
-            <w:tcW w:w="1168" w:type="dxa"/>
-          </w:tcPr>
-          <w:p>
-            <w:r>
-              <w:t xml:space="preserve">Proportion of all votes, including third parties, </w:t>
+            <w:tcW w:w="1157" w:type="dxa"/>
+          </w:tcPr>
+          <w:p>
+            <w:r>
+              <w:t xml:space="preserve">Proportion of all votes, </w:t>
             </w:r>
             <w:r>
               <w:lastRenderedPageBreak/>
-              <w:t>received by the candidate with the second greatest number of votes</w:t>
-            </w:r>
-          </w:p>
-        </w:tc>
-        <w:tc>
-          <w:tcPr>
-            <w:tcW w:w="1571" w:type="dxa"/>
-          </w:tcPr>
-          <w:p/>
-        </w:tc>
-        <w:tc>
-          <w:tcPr>
-            <w:tcW w:w="3622" w:type="dxa"/>
-          </w:tcPr>
-          <w:p>
-            <w:r>
-              <w:t xml:space="preserve">From “Estimating Dynamic Games of Electoral Competition to Evaluate Term Limits in U.S. Gubernatorial Elections,” by Holger </w:t>
+              <w:t>including third parties, received by the candidate with the second greatest number of votes</w:t>
+            </w:r>
+          </w:p>
+        </w:tc>
+        <w:tc>
+          <w:tcPr>
+            <w:tcW w:w="1555" w:type="dxa"/>
+          </w:tcPr>
+          <w:p/>
+        </w:tc>
+        <w:tc>
+          <w:tcPr>
+            <w:tcW w:w="3583" w:type="dxa"/>
+          </w:tcPr>
+          <w:p>
+            <w:r>
+              <w:t xml:space="preserve">From “Estimating Dynamic Games of Electoral Competition to Evaluate Term Limits in U.S. </w:t>
+            </w:r>
+            <w:r>
+              <w:lastRenderedPageBreak/>
+              <w:t xml:space="preserve">Gubernatorial Elections,” by Holger </w:t>
             </w:r>
             <w:proofErr w:type="spellStart"/>
             <w:r>
@@ -2213,13 +2238,13 @@
         </w:tc>
         <w:tc>
           <w:tcPr>
-            <w:tcW w:w="4387" w:type="dxa"/>
-          </w:tcPr>
-          <w:p/>
-        </w:tc>
-        <w:tc>
-          <w:tcPr>
-            <w:tcW w:w="1271" w:type="dxa"/>
+            <w:tcW w:w="4338" w:type="dxa"/>
+          </w:tcPr>
+          <w:p/>
+        </w:tc>
+        <w:tc>
+          <w:tcPr>
+            <w:tcW w:w="1258" w:type="dxa"/>
           </w:tcPr>
           <w:p/>
         </w:tc>
@@ -2227,7 +2252,7 @@
       <w:tr>
         <w:tc>
           <w:tcPr>
-            <w:tcW w:w="1651" w:type="dxa"/>
+            <w:tcW w:w="1779" w:type="dxa"/>
           </w:tcPr>
           <w:p>
             <w:proofErr w:type="spellStart"/>
@@ -2239,7 +2264,7 @@
         </w:tc>
         <w:tc>
           <w:tcPr>
-            <w:tcW w:w="1168" w:type="dxa"/>
+            <w:tcW w:w="1157" w:type="dxa"/>
           </w:tcPr>
           <w:p>
             <w:r>
@@ -2249,7 +2274,7 @@
         </w:tc>
         <w:tc>
           <w:tcPr>
-            <w:tcW w:w="1571" w:type="dxa"/>
+            <w:tcW w:w="1555" w:type="dxa"/>
           </w:tcPr>
           <w:p>
             <w:proofErr w:type="spellStart"/>
@@ -2261,7 +2286,7 @@
         </w:tc>
         <w:tc>
           <w:tcPr>
-            <w:tcW w:w="3622" w:type="dxa"/>
+            <w:tcW w:w="3583" w:type="dxa"/>
           </w:tcPr>
           <w:p>
             <w:r>
@@ -2287,13 +2312,13 @@
         </w:tc>
         <w:tc>
           <w:tcPr>
-            <w:tcW w:w="4387" w:type="dxa"/>
-          </w:tcPr>
-          <w:p/>
-        </w:tc>
-        <w:tc>
-          <w:tcPr>
-            <w:tcW w:w="1271" w:type="dxa"/>
+            <w:tcW w:w="4338" w:type="dxa"/>
+          </w:tcPr>
+          <w:p/>
+        </w:tc>
+        <w:tc>
+          <w:tcPr>
+            <w:tcW w:w="1258" w:type="dxa"/>
           </w:tcPr>
           <w:p/>
         </w:tc>
@@ -2301,7 +2326,7 @@
       <w:tr>
         <w:tc>
           <w:tcPr>
-            <w:tcW w:w="1651" w:type="dxa"/>
+            <w:tcW w:w="1779" w:type="dxa"/>
           </w:tcPr>
           <w:p>
             <w:proofErr w:type="spellStart"/>
@@ -2313,7 +2338,7 @@
         </w:tc>
         <w:tc>
           <w:tcPr>
-            <w:tcW w:w="1168" w:type="dxa"/>
+            <w:tcW w:w="1157" w:type="dxa"/>
           </w:tcPr>
           <w:p>
             <w:r>
@@ -2323,13 +2348,13 @@
         </w:tc>
         <w:tc>
           <w:tcPr>
-            <w:tcW w:w="1571" w:type="dxa"/>
-          </w:tcPr>
-          <w:p/>
-        </w:tc>
-        <w:tc>
-          <w:tcPr>
-            <w:tcW w:w="3622" w:type="dxa"/>
+            <w:tcW w:w="1555" w:type="dxa"/>
+          </w:tcPr>
+          <w:p/>
+        </w:tc>
+        <w:tc>
+          <w:tcPr>
+            <w:tcW w:w="3583" w:type="dxa"/>
           </w:tcPr>
           <w:p>
             <w:r>
@@ -2348,13 +2373,13 @@
         </w:tc>
         <w:tc>
           <w:tcPr>
-            <w:tcW w:w="4387" w:type="dxa"/>
-          </w:tcPr>
-          <w:p/>
-        </w:tc>
-        <w:tc>
-          <w:tcPr>
-            <w:tcW w:w="1271" w:type="dxa"/>
+            <w:tcW w:w="4338" w:type="dxa"/>
+          </w:tcPr>
+          <w:p/>
+        </w:tc>
+        <w:tc>
+          <w:tcPr>
+            <w:tcW w:w="1258" w:type="dxa"/>
           </w:tcPr>
           <w:p>
             <w:proofErr w:type="gramStart"/>
@@ -2371,7 +2396,7 @@
       <w:tr>
         <w:tc>
           <w:tcPr>
-            <w:tcW w:w="1651" w:type="dxa"/>
+            <w:tcW w:w="1779" w:type="dxa"/>
           </w:tcPr>
           <w:p>
             <w:proofErr w:type="spellStart"/>
@@ -2383,7 +2408,7 @@
         </w:tc>
         <w:tc>
           <w:tcPr>
-            <w:tcW w:w="1168" w:type="dxa"/>
+            <w:tcW w:w="1157" w:type="dxa"/>
           </w:tcPr>
           <w:p>
             <w:r>
@@ -2395,19 +2420,23 @@
             </w:r>
             <w:proofErr w:type="spellEnd"/>
             <w:r>
-              <w:t xml:space="preserve"> over their term</w:t>
-            </w:r>
-          </w:p>
-        </w:tc>
-        <w:tc>
-          <w:tcPr>
-            <w:tcW w:w="1571" w:type="dxa"/>
-          </w:tcPr>
-          <w:p/>
-        </w:tc>
-        <w:tc>
-          <w:tcPr>
-            <w:tcW w:w="3622" w:type="dxa"/>
+              <w:t xml:space="preserve"> </w:t>
+            </w:r>
+            <w:r>
+              <w:lastRenderedPageBreak/>
+              <w:t>over their term</w:t>
+            </w:r>
+          </w:p>
+        </w:tc>
+        <w:tc>
+          <w:tcPr>
+            <w:tcW w:w="1555" w:type="dxa"/>
+          </w:tcPr>
+          <w:p/>
+        </w:tc>
+        <w:tc>
+          <w:tcPr>
+            <w:tcW w:w="3583" w:type="dxa"/>
           </w:tcPr>
           <w:p>
             <w:r>
@@ -2426,13 +2455,13 @@
         </w:tc>
         <w:tc>
           <w:tcPr>
-            <w:tcW w:w="4387" w:type="dxa"/>
-          </w:tcPr>
-          <w:p/>
-        </w:tc>
-        <w:tc>
-          <w:tcPr>
-            <w:tcW w:w="1271" w:type="dxa"/>
+            <w:tcW w:w="4338" w:type="dxa"/>
+          </w:tcPr>
+          <w:p/>
+        </w:tc>
+        <w:tc>
+          <w:tcPr>
+            <w:tcW w:w="1258" w:type="dxa"/>
           </w:tcPr>
           <w:p>
             <w:r>
@@ -2444,7 +2473,7 @@
       <w:tr>
         <w:tc>
           <w:tcPr>
-            <w:tcW w:w="1651" w:type="dxa"/>
+            <w:tcW w:w="1779" w:type="dxa"/>
           </w:tcPr>
           <w:p>
             <w:proofErr w:type="spellStart"/>
@@ -2456,27 +2485,285 @@
         </w:tc>
         <w:tc>
           <w:tcPr>
-            <w:tcW w:w="1168" w:type="dxa"/>
-          </w:tcPr>
-          <w:p>
-            <w:r>
-              <w:t xml:space="preserve">Number of popular </w:t>
-            </w:r>
+            <w:tcW w:w="1157" w:type="dxa"/>
+          </w:tcPr>
+          <w:p>
+            <w:r>
+              <w:t>Number of popular votes for the Republican presidential candidate</w:t>
+            </w:r>
+          </w:p>
+        </w:tc>
+        <w:tc>
+          <w:tcPr>
+            <w:tcW w:w="1555" w:type="dxa"/>
+          </w:tcPr>
+          <w:p/>
+        </w:tc>
+        <w:tc>
+          <w:tcPr>
+            <w:tcW w:w="3583" w:type="dxa"/>
+          </w:tcPr>
+          <w:p>
+            <w:r>
+              <w:t xml:space="preserve">From </w:t>
+            </w:r>
+            <w:proofErr w:type="gramStart"/>
+            <w:r>
+              <w:t>The</w:t>
+            </w:r>
+            <w:proofErr w:type="gramEnd"/>
+            <w:r>
+              <w:t xml:space="preserve"> American Presidency Project</w:t>
+            </w:r>
+          </w:p>
+          <w:p/>
+          <w:p>
+            <w:r>
+              <w:t>http://www.presidency.ucs</w:t>
+            </w:r>
+            <w:r>
+              <w:t>b.edu/showelection.php?year=XXXX</w:t>
+            </w:r>
+          </w:p>
+          <w:p>
+            <w:r>
+              <w:t>where XXXX is (1952 to 2016, every four years)</w:t>
+            </w:r>
+          </w:p>
+        </w:tc>
+        <w:tc>
+          <w:tcPr>
+            <w:tcW w:w="4338" w:type="dxa"/>
+          </w:tcPr>
+          <w:p>
+            <w:r>
+              <w:t>Data was merged from PopularVote.csv in StateGovernors1950-2008&gt;</w:t>
+            </w:r>
+            <w:proofErr w:type="spellStart"/>
+            <w:r>
+              <w:t>PopularVote</w:t>
+            </w:r>
+            <w:proofErr w:type="spellEnd"/>
+          </w:p>
+        </w:tc>
+        <w:tc>
+          <w:tcPr>
+            <w:tcW w:w="1258" w:type="dxa"/>
+          </w:tcPr>
+          <w:p>
+            <w:r>
+              <w:t>238 of 1068 missing</w:t>
+            </w:r>
+          </w:p>
+        </w:tc>
+      </w:tr>
+      <w:tr>
+        <w:tc>
+          <w:tcPr>
+            <w:tcW w:w="1779" w:type="dxa"/>
+          </w:tcPr>
+          <w:p>
+            <w:proofErr w:type="spellStart"/>
+            <w:r>
+              <w:t>Democrat_Popular_Vote</w:t>
+            </w:r>
+            <w:proofErr w:type="spellEnd"/>
+          </w:p>
+        </w:tc>
+        <w:tc>
+          <w:tcPr>
+            <w:tcW w:w="1157" w:type="dxa"/>
+          </w:tcPr>
+          <w:p>
+            <w:r>
+              <w:t>Number of popular votes for the Democratic presidential candidate</w:t>
+            </w:r>
+          </w:p>
+        </w:tc>
+        <w:tc>
+          <w:tcPr>
+            <w:tcW w:w="1555" w:type="dxa"/>
+          </w:tcPr>
+          <w:p/>
+        </w:tc>
+        <w:tc>
+          <w:tcPr>
+            <w:tcW w:w="3583" w:type="dxa"/>
+          </w:tcPr>
+          <w:p>
+            <w:r>
+              <w:t xml:space="preserve">From </w:t>
+            </w:r>
+            <w:proofErr w:type="gramStart"/>
+            <w:r>
+              <w:t>The</w:t>
+            </w:r>
+            <w:proofErr w:type="gramEnd"/>
+            <w:r>
+              <w:t xml:space="preserve"> American Presidency Project</w:t>
+            </w:r>
+          </w:p>
+          <w:p/>
+          <w:p>
+            <w:r>
+              <w:t>http://www.presidency.ucs</w:t>
+            </w:r>
+            <w:r>
+              <w:t>b.edu/showelection.php?year=XXXX</w:t>
+            </w:r>
+          </w:p>
+          <w:p>
+            <w:r>
+              <w:t>where XXXX is (1952 to 2016, every four years)</w:t>
+            </w:r>
+          </w:p>
+        </w:tc>
+        <w:tc>
+          <w:tcPr>
+            <w:tcW w:w="4338" w:type="dxa"/>
+          </w:tcPr>
+          <w:p>
+            <w:r>
+              <w:t>Data was merged from PopularVote.csv in StateGovernors1950-2008&gt;</w:t>
+            </w:r>
+            <w:proofErr w:type="spellStart"/>
+            <w:r>
+              <w:t>PopularVote</w:t>
+            </w:r>
+            <w:proofErr w:type="spellEnd"/>
+          </w:p>
+        </w:tc>
+        <w:tc>
+          <w:tcPr>
+            <w:tcW w:w="1258" w:type="dxa"/>
+          </w:tcPr>
+          <w:p>
+            <w:r>
+              <w:t>239 of 1068 missing</w:t>
+            </w:r>
+          </w:p>
+        </w:tc>
+      </w:tr>
+      <w:tr>
+        <w:tc>
+          <w:tcPr>
+            <w:tcW w:w="1779" w:type="dxa"/>
+          </w:tcPr>
+          <w:p>
+            <w:proofErr w:type="spellStart"/>
+            <w:r>
+              <w:t>Third_Party_Popular_Vote</w:t>
+            </w:r>
+            <w:proofErr w:type="spellEnd"/>
+          </w:p>
+        </w:tc>
+        <w:tc>
+          <w:tcPr>
+            <w:tcW w:w="1157" w:type="dxa"/>
+          </w:tcPr>
+          <w:p>
+            <w:r>
+              <w:t>Number of popular votes for third party presidential candidates</w:t>
+            </w:r>
+          </w:p>
+        </w:tc>
+        <w:tc>
+          <w:tcPr>
+            <w:tcW w:w="1555" w:type="dxa"/>
+          </w:tcPr>
+          <w:p/>
+        </w:tc>
+        <w:tc>
+          <w:tcPr>
+            <w:tcW w:w="3583" w:type="dxa"/>
+          </w:tcPr>
+          <w:p>
+            <w:r>
+              <w:t xml:space="preserve">From </w:t>
+            </w:r>
+            <w:proofErr w:type="gramStart"/>
+            <w:r>
+              <w:t>The</w:t>
+            </w:r>
+            <w:proofErr w:type="gramEnd"/>
+            <w:r>
+              <w:t xml:space="preserve"> American Presidency Project</w:t>
+            </w:r>
+          </w:p>
+          <w:p/>
+          <w:p>
+            <w:r>
+              <w:t>http://www.presidency.ucs</w:t>
+            </w:r>
+            <w:r>
+              <w:t>b.edu/showelection.php?year=XXXX</w:t>
+            </w:r>
+          </w:p>
+          <w:p>
+            <w:r>
+              <w:t>where XXXX is (1952 to 2016, every four years)</w:t>
+            </w:r>
+          </w:p>
+        </w:tc>
+        <w:tc>
+          <w:tcPr>
+            <w:tcW w:w="4338" w:type="dxa"/>
+          </w:tcPr>
+          <w:p>
+            <w:r>
+              <w:t>Data was merged from PopularVote.csv in StateGovernors1950-2008&gt;</w:t>
+            </w:r>
+            <w:proofErr w:type="spellStart"/>
+            <w:r>
+              <w:t>PopularVote</w:t>
+            </w:r>
+            <w:proofErr w:type="spellEnd"/>
+          </w:p>
+        </w:tc>
+        <w:tc>
+          <w:tcPr>
+            <w:tcW w:w="1258" w:type="dxa"/>
+          </w:tcPr>
+          <w:p>
+            <w:r>
+              <w:t>773 of 1068 missing</w:t>
+            </w:r>
+          </w:p>
+        </w:tc>
+      </w:tr>
+      <w:tr>
+        <w:tc>
+          <w:tcPr>
+            <w:tcW w:w="1779" w:type="dxa"/>
+          </w:tcPr>
+          <w:p>
+            <w:proofErr w:type="spellStart"/>
             <w:r>
               <w:lastRenderedPageBreak/>
-              <w:t>votes for the Republican presidential candidate</w:t>
-            </w:r>
-          </w:p>
-        </w:tc>
-        <w:tc>
-          <w:tcPr>
-            <w:tcW w:w="1571" w:type="dxa"/>
-          </w:tcPr>
-          <w:p/>
-        </w:tc>
-        <w:tc>
-          <w:tcPr>
-            <w:tcW w:w="3622" w:type="dxa"/>
+              <w:t>total_popular_votes</w:t>
+            </w:r>
+            <w:proofErr w:type="spellEnd"/>
+          </w:p>
+        </w:tc>
+        <w:tc>
+          <w:tcPr>
+            <w:tcW w:w="1157" w:type="dxa"/>
+          </w:tcPr>
+          <w:p>
+            <w:r>
+              <w:t>Total popular votes cast in presidential election</w:t>
+            </w:r>
+          </w:p>
+        </w:tc>
+        <w:tc>
+          <w:tcPr>
+            <w:tcW w:w="1555" w:type="dxa"/>
+          </w:tcPr>
+          <w:p/>
+        </w:tc>
+        <w:tc>
+          <w:tcPr>
+            <w:tcW w:w="3583" w:type="dxa"/>
           </w:tcPr>
           <w:p>
             <w:r>
@@ -2494,7 +2781,296 @@
           <w:p/>
           <w:p>
             <w:r>
+              <w:t>http://www.presidency.ucs</w:t>
+            </w:r>
+            <w:r>
+              <w:t>b.edu/showelection.php?year=XXXX</w:t>
+            </w:r>
+          </w:p>
+          <w:p>
+            <w:r>
+              <w:t>where XXXX is (1952 to 2016, every four years)</w:t>
+            </w:r>
+          </w:p>
+        </w:tc>
+        <w:tc>
+          <w:tcPr>
+            <w:tcW w:w="4338" w:type="dxa"/>
+          </w:tcPr>
+          <w:p>
+            <w:r>
+              <w:t>Data was merged from PopularVote.csv in StateGovernors1950-2008&gt;</w:t>
+            </w:r>
+            <w:proofErr w:type="spellStart"/>
+            <w:r>
+              <w:t>PopularVote</w:t>
+            </w:r>
+            <w:proofErr w:type="spellEnd"/>
+          </w:p>
+        </w:tc>
+        <w:tc>
+          <w:tcPr>
+            <w:tcW w:w="1258" w:type="dxa"/>
+          </w:tcPr>
+          <w:p>
+            <w:r>
+              <w:t>238 of 1068 missing</w:t>
+            </w:r>
+          </w:p>
+        </w:tc>
+      </w:tr>
+      <w:tr>
+        <w:tc>
+          <w:tcPr>
+            <w:tcW w:w="1779" w:type="dxa"/>
+          </w:tcPr>
+          <w:p>
+            <w:proofErr w:type="spellStart"/>
+            <w:r>
+              <w:t>Republican_Popular</w:t>
+            </w:r>
+            <w:proofErr w:type="spellEnd"/>
+            <w:r>
+              <w:t>_</w:t>
+            </w:r>
+          </w:p>
+          <w:p>
+            <w:proofErr w:type="spellStart"/>
+            <w:r>
+              <w:t>Vote_Proportion</w:t>
+            </w:r>
+            <w:proofErr w:type="spellEnd"/>
+          </w:p>
+        </w:tc>
+        <w:tc>
+          <w:tcPr>
+            <w:tcW w:w="1157" w:type="dxa"/>
+          </w:tcPr>
+          <w:p>
+            <w:r>
+              <w:t>Proportion of popular votes for the Republican presidential candidate</w:t>
+            </w:r>
+          </w:p>
+        </w:tc>
+        <w:tc>
+          <w:tcPr>
+            <w:tcW w:w="1555" w:type="dxa"/>
+          </w:tcPr>
+          <w:p/>
+        </w:tc>
+        <w:tc>
+          <w:tcPr>
+            <w:tcW w:w="3583" w:type="dxa"/>
+          </w:tcPr>
+          <w:p>
+            <w:r>
+              <w:t xml:space="preserve">From </w:t>
+            </w:r>
+            <w:proofErr w:type="gramStart"/>
+            <w:r>
+              <w:t>The</w:t>
+            </w:r>
+            <w:proofErr w:type="gramEnd"/>
+            <w:r>
+              <w:t xml:space="preserve"> American Presidency Project</w:t>
+            </w:r>
+          </w:p>
+          <w:p/>
+          <w:p>
+            <w:r>
+              <w:t>http://www.presidency.ucs</w:t>
+            </w:r>
+            <w:r>
+              <w:t>b.edu/showelection.php?year=XXXX</w:t>
+            </w:r>
+          </w:p>
+          <w:p>
+            <w:r>
+              <w:t>where XXXX is (1952 to 2016, every four years)</w:t>
+            </w:r>
+          </w:p>
+        </w:tc>
+        <w:tc>
+          <w:tcPr>
+            <w:tcW w:w="4338" w:type="dxa"/>
+          </w:tcPr>
+          <w:p>
+            <w:r>
+              <w:t>Data was merged from PopularVote.csv in StateGovernors1950-2008&gt;</w:t>
+            </w:r>
+            <w:proofErr w:type="spellStart"/>
+            <w:r>
+              <w:t>PopularVote</w:t>
+            </w:r>
+            <w:proofErr w:type="spellEnd"/>
+          </w:p>
+        </w:tc>
+        <w:tc>
+          <w:tcPr>
+            <w:tcW w:w="1258" w:type="dxa"/>
+          </w:tcPr>
+          <w:p>
+            <w:r>
+              <w:t>238 of 1068 missing</w:t>
+            </w:r>
+          </w:p>
+        </w:tc>
+      </w:tr>
+      <w:tr>
+        <w:tc>
+          <w:tcPr>
+            <w:tcW w:w="1779" w:type="dxa"/>
+          </w:tcPr>
+          <w:p>
+            <w:r>
+              <w:t>Democrat Popular_</w:t>
+            </w:r>
+          </w:p>
+          <w:p>
+            <w:proofErr w:type="spellStart"/>
+            <w:r>
+              <w:t>Vote_Proportion</w:t>
+            </w:r>
+            <w:proofErr w:type="spellEnd"/>
+          </w:p>
+        </w:tc>
+        <w:tc>
+          <w:tcPr>
+            <w:tcW w:w="1157" w:type="dxa"/>
+          </w:tcPr>
+          <w:p>
+            <w:r>
+              <w:t>Proportion of popular votes for the Democratic presidential candidate</w:t>
+            </w:r>
+          </w:p>
+        </w:tc>
+        <w:tc>
+          <w:tcPr>
+            <w:tcW w:w="1555" w:type="dxa"/>
+          </w:tcPr>
+          <w:p/>
+        </w:tc>
+        <w:tc>
+          <w:tcPr>
+            <w:tcW w:w="3583" w:type="dxa"/>
+          </w:tcPr>
+          <w:p>
+            <w:r>
+              <w:t xml:space="preserve">From </w:t>
+            </w:r>
+            <w:proofErr w:type="gramStart"/>
+            <w:r>
+              <w:t>The</w:t>
+            </w:r>
+            <w:proofErr w:type="gramEnd"/>
+            <w:r>
+              <w:t xml:space="preserve"> American Presidency Project</w:t>
+            </w:r>
+          </w:p>
+          <w:p/>
+          <w:p>
+            <w:r>
+              <w:t>http://www.presidency.ucs</w:t>
+            </w:r>
+            <w:r>
+              <w:t>b.edu/showelection.php?year=XXXX</w:t>
+            </w:r>
+          </w:p>
+          <w:p>
+            <w:r>
+              <w:t>where XXXX is (1952 to 2016, every four years)</w:t>
+            </w:r>
+          </w:p>
+        </w:tc>
+        <w:tc>
+          <w:tcPr>
+            <w:tcW w:w="4338" w:type="dxa"/>
+          </w:tcPr>
+          <w:p>
+            <w:r>
+              <w:t>Data was merged from PopularVote.csv in StateGovernors1950-2008&gt;</w:t>
+            </w:r>
+            <w:proofErr w:type="spellStart"/>
+            <w:r>
+              <w:t>PopularVote</w:t>
+            </w:r>
+            <w:proofErr w:type="spellEnd"/>
+          </w:p>
+        </w:tc>
+        <w:tc>
+          <w:tcPr>
+            <w:tcW w:w="1258" w:type="dxa"/>
+          </w:tcPr>
+          <w:p>
+            <w:r>
+              <w:t>238 of 1068 missing</w:t>
+            </w:r>
+          </w:p>
+        </w:tc>
+      </w:tr>
+      <w:tr>
+        <w:tc>
+          <w:tcPr>
+            <w:tcW w:w="1779" w:type="dxa"/>
+          </w:tcPr>
+          <w:p>
+            <w:proofErr w:type="spellStart"/>
+            <w:r>
+              <w:t>Third_Party_Popular</w:t>
+            </w:r>
+            <w:proofErr w:type="spellEnd"/>
+            <w:r>
+              <w:t>_</w:t>
+            </w:r>
+          </w:p>
+          <w:p>
+            <w:proofErr w:type="spellStart"/>
+            <w:r>
+              <w:t>Vote_Proportion</w:t>
+            </w:r>
+            <w:proofErr w:type="spellEnd"/>
+          </w:p>
+        </w:tc>
+        <w:tc>
+          <w:tcPr>
+            <w:tcW w:w="1157" w:type="dxa"/>
+          </w:tcPr>
+          <w:p>
+            <w:r>
+              <w:t xml:space="preserve">Proportion of popular votes for third party </w:t>
+            </w:r>
+            <w:r>
               <w:lastRenderedPageBreak/>
+              <w:t>presidential candidates</w:t>
+            </w:r>
+          </w:p>
+        </w:tc>
+        <w:tc>
+          <w:tcPr>
+            <w:tcW w:w="1555" w:type="dxa"/>
+          </w:tcPr>
+          <w:p/>
+        </w:tc>
+        <w:tc>
+          <w:tcPr>
+            <w:tcW w:w="3583" w:type="dxa"/>
+          </w:tcPr>
+          <w:p>
+            <w:r>
+              <w:t xml:space="preserve">From </w:t>
+            </w:r>
+            <w:proofErr w:type="gramStart"/>
+            <w:r>
+              <w:t>The</w:t>
+            </w:r>
+            <w:proofErr w:type="gramEnd"/>
+            <w:r>
+              <w:t xml:space="preserve"> American Presidency Project</w:t>
+            </w:r>
+          </w:p>
+          <w:p/>
+          <w:p>
+            <w:r>
               <w:t>http://www.presidency.ucs</w:t>
             </w:r>
             <w:r>
@@ -2503,13 +3079,14 @@
           </w:p>
           <w:p>
             <w:r>
+              <w:lastRenderedPageBreak/>
               <w:t>where XXXX is (1952 to 2016, every four years)</w:t>
             </w:r>
           </w:p>
         </w:tc>
         <w:tc>
           <w:tcPr>
-            <w:tcW w:w="4387" w:type="dxa"/>
+            <w:tcW w:w="4338" w:type="dxa"/>
           </w:tcPr>
           <w:p>
             <w:r>
@@ -2525,11 +3102,11 @@
         </w:tc>
         <w:tc>
           <w:tcPr>
-            <w:tcW w:w="1271" w:type="dxa"/>
-          </w:tcPr>
-          <w:p>
-            <w:r>
-              <w:t>238 of 1068 missing</w:t>
+            <w:tcW w:w="1258" w:type="dxa"/>
+          </w:tcPr>
+          <w:p>
+            <w:r>
+              <w:t>770 of 1068 missing</w:t>
             </w:r>
           </w:p>
         </w:tc>
@@ -2537,86 +3114,81 @@
       <w:tr>
         <w:tc>
           <w:tcPr>
-            <w:tcW w:w="1651" w:type="dxa"/>
-          </w:tcPr>
-          <w:p>
-            <w:proofErr w:type="spellStart"/>
-            <w:r>
-              <w:t>Democrat_Popular_Vote</w:t>
-            </w:r>
-            <w:proofErr w:type="spellEnd"/>
-          </w:p>
-        </w:tc>
-        <w:tc>
-          <w:tcPr>
-            <w:tcW w:w="1168" w:type="dxa"/>
-          </w:tcPr>
-          <w:p>
-            <w:r>
-              <w:t>Number of popular votes for the Democratic presidential candidate</w:t>
-            </w:r>
-          </w:p>
-        </w:tc>
-        <w:tc>
-          <w:tcPr>
-            <w:tcW w:w="1571" w:type="dxa"/>
-          </w:tcPr>
-          <w:p/>
-        </w:tc>
-        <w:tc>
-          <w:tcPr>
-            <w:tcW w:w="3622" w:type="dxa"/>
-          </w:tcPr>
-          <w:p>
-            <w:r>
-              <w:t xml:space="preserve">From </w:t>
+            <w:tcW w:w="1779" w:type="dxa"/>
+          </w:tcPr>
+          <w:p>
+            <w:proofErr w:type="spellStart"/>
+            <w:r>
+              <w:t>mean_pres_approve</w:t>
+            </w:r>
+            <w:proofErr w:type="spellEnd"/>
+          </w:p>
+        </w:tc>
+        <w:tc>
+          <w:tcPr>
+            <w:tcW w:w="1157" w:type="dxa"/>
+          </w:tcPr>
+          <w:p>
+            <w:r>
+              <w:t xml:space="preserve">Presidential </w:t>
             </w:r>
             <w:proofErr w:type="gramStart"/>
             <w:r>
-              <w:t>The</w:t>
+              <w:t>approval  averaged</w:t>
             </w:r>
             <w:proofErr w:type="gramEnd"/>
             <w:r>
-              <w:t xml:space="preserve"> American Presidency Project</w:t>
-            </w:r>
-          </w:p>
-          <w:p/>
-          <w:p>
-            <w:r>
-              <w:t>http://www.presidency.ucs</w:t>
-            </w:r>
-            <w:r>
-              <w:t>b.edu/showelection.php?year=XXXX</w:t>
-            </w:r>
-          </w:p>
-          <w:p>
-            <w:r>
-              <w:t>where XXXX is (1952 to 2016, every four years)</w:t>
-            </w:r>
-          </w:p>
-        </w:tc>
-        <w:tc>
-          <w:tcPr>
-            <w:tcW w:w="4387" w:type="dxa"/>
-          </w:tcPr>
-          <w:p>
-            <w:r>
-              <w:t>Data was merged from PopularVote.csv in StateGovernors1950-2008&gt;</w:t>
-            </w:r>
-            <w:proofErr w:type="spellStart"/>
-            <w:r>
-              <w:t>PopularVote</w:t>
-            </w:r>
-            <w:proofErr w:type="spellEnd"/>
-          </w:p>
-        </w:tc>
-        <w:tc>
-          <w:tcPr>
-            <w:tcW w:w="1271" w:type="dxa"/>
-          </w:tcPr>
-          <w:p>
-            <w:r>
-              <w:t>239 of 1068 missing</w:t>
+              <w:t xml:space="preserve"> over a governor’s term</w:t>
+            </w:r>
+          </w:p>
+        </w:tc>
+        <w:tc>
+          <w:tcPr>
+            <w:tcW w:w="1555" w:type="dxa"/>
+          </w:tcPr>
+          <w:p/>
+        </w:tc>
+        <w:tc>
+          <w:tcPr>
+            <w:tcW w:w="3583" w:type="dxa"/>
+          </w:tcPr>
+          <w:p>
+            <w:r>
+              <w:t>From JARs Database</w:t>
+            </w:r>
+          </w:p>
+          <w:p/>
+          <w:p>
+            <w:r>
+              <w:t xml:space="preserve">Data acquired from </w:t>
+            </w:r>
+            <w:r>
+              <w:t>https://jmj313.web.lehigh.edu/node/6</w:t>
+            </w:r>
+          </w:p>
+        </w:tc>
+        <w:tc>
+          <w:tcPr>
+            <w:tcW w:w="4338" w:type="dxa"/>
+          </w:tcPr>
+          <w:p>
+            <w:r>
+              <w:t>Data was merged from PresJAR.csv in StateGovernors1950-2008&gt;</w:t>
+            </w:r>
+            <w:proofErr w:type="spellStart"/>
+            <w:r>
+              <w:t>PresidentialJAR</w:t>
+            </w:r>
+            <w:proofErr w:type="spellEnd"/>
+          </w:p>
+        </w:tc>
+        <w:tc>
+          <w:tcPr>
+            <w:tcW w:w="1258" w:type="dxa"/>
+          </w:tcPr>
+          <w:p>
+            <w:r>
+              <w:t>739 of 1068 missing</w:t>
             </w:r>
           </w:p>
         </w:tc>
@@ -2624,86 +3196,81 @@
       <w:tr>
         <w:tc>
           <w:tcPr>
-            <w:tcW w:w="1651" w:type="dxa"/>
-          </w:tcPr>
-          <w:p>
-            <w:proofErr w:type="spellStart"/>
-            <w:r>
-              <w:t>Third_Party_Popular_Vote</w:t>
-            </w:r>
-            <w:proofErr w:type="spellEnd"/>
-          </w:p>
-        </w:tc>
-        <w:tc>
-          <w:tcPr>
-            <w:tcW w:w="1168" w:type="dxa"/>
-          </w:tcPr>
-          <w:p>
-            <w:r>
-              <w:t>Number of popular votes for third party presidential candidates</w:t>
-            </w:r>
-          </w:p>
-        </w:tc>
-        <w:tc>
-          <w:tcPr>
-            <w:tcW w:w="1571" w:type="dxa"/>
-          </w:tcPr>
-          <w:p/>
-        </w:tc>
-        <w:tc>
-          <w:tcPr>
-            <w:tcW w:w="3622" w:type="dxa"/>
-          </w:tcPr>
-          <w:p>
-            <w:r>
-              <w:t xml:space="preserve">From </w:t>
+            <w:tcW w:w="1779" w:type="dxa"/>
+          </w:tcPr>
+          <w:p>
+            <w:proofErr w:type="spellStart"/>
+            <w:r>
+              <w:t>mean_pres_disapprove</w:t>
+            </w:r>
+            <w:proofErr w:type="spellEnd"/>
+          </w:p>
+        </w:tc>
+        <w:tc>
+          <w:tcPr>
+            <w:tcW w:w="1157" w:type="dxa"/>
+          </w:tcPr>
+          <w:p>
+            <w:r>
+              <w:t xml:space="preserve">Presidential </w:t>
             </w:r>
             <w:proofErr w:type="gramStart"/>
             <w:r>
-              <w:t>The</w:t>
+              <w:t>disapproval  averaged</w:t>
             </w:r>
             <w:proofErr w:type="gramEnd"/>
             <w:r>
-              <w:t xml:space="preserve"> American Presidency Project</w:t>
-            </w:r>
-          </w:p>
-          <w:p/>
-          <w:p>
-            <w:r>
-              <w:t>http://www.presidency.ucs</w:t>
-            </w:r>
-            <w:r>
-              <w:t>b.edu/showelection.php?year=XXXX</w:t>
-            </w:r>
-          </w:p>
-          <w:p>
-            <w:r>
-              <w:t>where XXXX is (1952 to 2016, every four years)</w:t>
-            </w:r>
-          </w:p>
-        </w:tc>
-        <w:tc>
-          <w:tcPr>
-            <w:tcW w:w="4387" w:type="dxa"/>
-          </w:tcPr>
-          <w:p>
-            <w:r>
-              <w:t>Data was merged from PopularVote.csv in StateGovernors1950-2008&gt;</w:t>
-            </w:r>
-            <w:proofErr w:type="spellStart"/>
-            <w:r>
-              <w:t>PopularVote</w:t>
-            </w:r>
-            <w:proofErr w:type="spellEnd"/>
-          </w:p>
-        </w:tc>
-        <w:tc>
-          <w:tcPr>
-            <w:tcW w:w="1271" w:type="dxa"/>
-          </w:tcPr>
-          <w:p>
-            <w:r>
-              <w:t>773 of 1068 missing</w:t>
+              <w:t xml:space="preserve"> over a governor’s term</w:t>
+            </w:r>
+          </w:p>
+        </w:tc>
+        <w:tc>
+          <w:tcPr>
+            <w:tcW w:w="1555" w:type="dxa"/>
+          </w:tcPr>
+          <w:p/>
+        </w:tc>
+        <w:tc>
+          <w:tcPr>
+            <w:tcW w:w="3583" w:type="dxa"/>
+          </w:tcPr>
+          <w:p>
+            <w:r>
+              <w:t>From JARs Database</w:t>
+            </w:r>
+          </w:p>
+          <w:p/>
+          <w:p>
+            <w:r>
+              <w:t xml:space="preserve">Data acquired from </w:t>
+            </w:r>
+            <w:r>
+              <w:t>https://jmj313.web.lehigh.edu/node/6</w:t>
+            </w:r>
+          </w:p>
+        </w:tc>
+        <w:tc>
+          <w:tcPr>
+            <w:tcW w:w="4338" w:type="dxa"/>
+          </w:tcPr>
+          <w:p>
+            <w:r>
+              <w:t>Data was merged from PresJAR.csv in StateGovernors1950-2008&gt;</w:t>
+            </w:r>
+            <w:proofErr w:type="spellStart"/>
+            <w:r>
+              <w:t>PresidentialJAR</w:t>
+            </w:r>
+            <w:proofErr w:type="spellEnd"/>
+          </w:p>
+        </w:tc>
+        <w:tc>
+          <w:tcPr>
+            <w:tcW w:w="1258" w:type="dxa"/>
+          </w:tcPr>
+          <w:p>
+            <w:r>
+              <w:t>740 of 1068 missing</w:t>
             </w:r>
           </w:p>
         </w:tc>
@@ -2711,189 +3278,149 @@
       <w:tr>
         <w:tc>
           <w:tcPr>
-            <w:tcW w:w="1651" w:type="dxa"/>
-          </w:tcPr>
-          <w:p>
-            <w:proofErr w:type="spellStart"/>
-            <w:r>
-              <w:t>total_popular_votes</w:t>
-            </w:r>
-            <w:proofErr w:type="spellEnd"/>
-          </w:p>
-        </w:tc>
-        <w:tc>
-          <w:tcPr>
-            <w:tcW w:w="1168" w:type="dxa"/>
-          </w:tcPr>
-          <w:p>
-            <w:r>
-              <w:t>Total popular votes cast in presidenti</w:t>
-            </w:r>
-            <w:r>
-              <w:lastRenderedPageBreak/>
-              <w:t>al election</w:t>
-            </w:r>
-          </w:p>
-        </w:tc>
-        <w:tc>
-          <w:tcPr>
-            <w:tcW w:w="1571" w:type="dxa"/>
-          </w:tcPr>
-          <w:p/>
-        </w:tc>
-        <w:tc>
-          <w:tcPr>
-            <w:tcW w:w="3622" w:type="dxa"/>
-          </w:tcPr>
-          <w:p>
-            <w:r>
-              <w:t xml:space="preserve">From </w:t>
-            </w:r>
-            <w:proofErr w:type="gramStart"/>
-            <w:r>
-              <w:t>The</w:t>
-            </w:r>
-            <w:proofErr w:type="gramEnd"/>
-            <w:r>
-              <w:t xml:space="preserve"> American Presidency Project</w:t>
-            </w:r>
-          </w:p>
-          <w:p/>
-          <w:p>
-            <w:r>
-              <w:t>http://www.presidency.ucs</w:t>
-            </w:r>
-            <w:r>
-              <w:t>b.edu/showelection.php?year=XXXX</w:t>
-            </w:r>
-          </w:p>
-          <w:p>
-            <w:r>
-              <w:lastRenderedPageBreak/>
-              <w:t>where XXXX is (1952 to 2016, every four years)</w:t>
-            </w:r>
-          </w:p>
-        </w:tc>
-        <w:tc>
-          <w:tcPr>
-            <w:tcW w:w="4387" w:type="dxa"/>
-          </w:tcPr>
-          <w:p>
-            <w:r>
-              <w:lastRenderedPageBreak/>
-              <w:t>Data was merged from PopularVote.csv in StateGovernors1950-2008&gt;</w:t>
-            </w:r>
-            <w:proofErr w:type="spellStart"/>
-            <w:r>
-              <w:t>PopularVote</w:t>
-            </w:r>
-            <w:proofErr w:type="spellEnd"/>
-          </w:p>
-        </w:tc>
-        <w:tc>
-          <w:tcPr>
-            <w:tcW w:w="1271" w:type="dxa"/>
-          </w:tcPr>
-          <w:p>
-            <w:r>
-              <w:t>238 of 1068 missing</w:t>
-            </w:r>
-          </w:p>
+            <w:tcW w:w="1779" w:type="dxa"/>
+          </w:tcPr>
+          <w:p>
+            <w:proofErr w:type="spellStart"/>
+            <w:r>
+              <w:t>pres_party</w:t>
+            </w:r>
+            <w:proofErr w:type="spellEnd"/>
+          </w:p>
+        </w:tc>
+        <w:tc>
+          <w:tcPr>
+            <w:tcW w:w="1157" w:type="dxa"/>
+          </w:tcPr>
+          <w:p>
+            <w:r>
+              <w:t>President’s party</w:t>
+            </w:r>
+          </w:p>
+        </w:tc>
+        <w:tc>
+          <w:tcPr>
+            <w:tcW w:w="1555" w:type="dxa"/>
+          </w:tcPr>
+          <w:p/>
+        </w:tc>
+        <w:tc>
+          <w:tcPr>
+            <w:tcW w:w="3583" w:type="dxa"/>
+          </w:tcPr>
+          <w:p/>
+        </w:tc>
+        <w:tc>
+          <w:tcPr>
+            <w:tcW w:w="4338" w:type="dxa"/>
+          </w:tcPr>
+          <w:p/>
+        </w:tc>
+        <w:tc>
+          <w:tcPr>
+            <w:tcW w:w="1258" w:type="dxa"/>
+          </w:tcPr>
+          <w:p/>
         </w:tc>
       </w:tr>
       <w:tr>
         <w:tc>
           <w:tcPr>
-            <w:tcW w:w="1651" w:type="dxa"/>
-          </w:tcPr>
-          <w:p>
-            <w:proofErr w:type="spellStart"/>
-            <w:r>
-              <w:t>Republican_Popular</w:t>
-            </w:r>
-            <w:proofErr w:type="spellEnd"/>
-            <w:r>
-              <w:t>_</w:t>
-            </w:r>
-          </w:p>
-          <w:p>
-            <w:proofErr w:type="spellStart"/>
-            <w:r>
-              <w:t>Vote_Proportion</w:t>
-            </w:r>
-            <w:proofErr w:type="spellEnd"/>
-          </w:p>
-        </w:tc>
-        <w:tc>
-          <w:tcPr>
-            <w:tcW w:w="1168" w:type="dxa"/>
-          </w:tcPr>
-          <w:p>
-            <w:r>
-              <w:t>Proportion of popular votes for the Republican presidential candidate</w:t>
-            </w:r>
-          </w:p>
-        </w:tc>
-        <w:tc>
-          <w:tcPr>
-            <w:tcW w:w="1571" w:type="dxa"/>
-          </w:tcPr>
-          <w:p/>
-        </w:tc>
-        <w:tc>
-          <w:tcPr>
-            <w:tcW w:w="3622" w:type="dxa"/>
-          </w:tcPr>
-          <w:p>
-            <w:r>
-              <w:t xml:space="preserve">From </w:t>
-            </w:r>
-            <w:proofErr w:type="gramStart"/>
-            <w:r>
-              <w:t>The</w:t>
-            </w:r>
-            <w:proofErr w:type="gramEnd"/>
-            <w:r>
-              <w:t xml:space="preserve"> American Presidency Project</w:t>
-            </w:r>
-          </w:p>
-          <w:p/>
-          <w:p>
-            <w:r>
-              <w:t>http://www.presidency.ucs</w:t>
-            </w:r>
-            <w:r>
-              <w:t>b.edu/showelection.php?year=XXXX</w:t>
-            </w:r>
-          </w:p>
-          <w:p>
-            <w:r>
-              <w:t>where XXXX is (1952 to 2016, every four years)</w:t>
-            </w:r>
-          </w:p>
-        </w:tc>
-        <w:tc>
-          <w:tcPr>
-            <w:tcW w:w="4387" w:type="dxa"/>
-          </w:tcPr>
-          <w:p>
-            <w:r>
-              <w:t>Data was merged from PopularVote.csv in StateGovernors1950-2008&gt;</w:t>
-            </w:r>
-            <w:proofErr w:type="spellStart"/>
-            <w:r>
-              <w:t>PopularVote</w:t>
-            </w:r>
-            <w:proofErr w:type="spellEnd"/>
-          </w:p>
-        </w:tc>
-        <w:tc>
-          <w:tcPr>
-            <w:tcW w:w="1271" w:type="dxa"/>
-          </w:tcPr>
-          <w:p>
-            <w:r>
-              <w:t>238 of 1068 missing</w:t>
+            <w:tcW w:w="1779" w:type="dxa"/>
+          </w:tcPr>
+          <w:p>
+            <w:proofErr w:type="spellStart"/>
+            <w:r>
+              <w:t>winner_endorsements</w:t>
+            </w:r>
+            <w:proofErr w:type="spellEnd"/>
+          </w:p>
+        </w:tc>
+        <w:tc>
+          <w:tcPr>
+            <w:tcW w:w="1157" w:type="dxa"/>
+          </w:tcPr>
+          <w:p>
+            <w:r>
+              <w:t>Number of newspaper endorsements received by the winner of the gubernat</w:t>
+            </w:r>
+            <w:r>
+              <w:lastRenderedPageBreak/>
+              <w:t>orial election</w:t>
+            </w:r>
+          </w:p>
+        </w:tc>
+        <w:tc>
+          <w:tcPr>
+            <w:tcW w:w="1555" w:type="dxa"/>
+          </w:tcPr>
+          <w:p/>
+        </w:tc>
+        <w:tc>
+          <w:tcPr>
+            <w:tcW w:w="3583" w:type="dxa"/>
+          </w:tcPr>
+          <w:p>
+            <w:r>
+              <w:t xml:space="preserve">Created from Hirano and </w:t>
+            </w:r>
+            <w:proofErr w:type="spellStart"/>
+            <w:r>
+              <w:t>Synder</w:t>
+            </w:r>
+            <w:proofErr w:type="spellEnd"/>
+            <w:r>
+              <w:t xml:space="preserve"> (2012) replication file ‘</w:t>
+            </w:r>
+            <w:proofErr w:type="spellStart"/>
+            <w:r>
+              <w:t>qjps_primaries_quality_statewide_replication.dta</w:t>
+            </w:r>
+            <w:proofErr w:type="spellEnd"/>
+            <w:r>
+              <w:t>’</w:t>
+            </w:r>
+          </w:p>
+          <w:p/>
+        </w:tc>
+        <w:tc>
+          <w:tcPr>
+            <w:tcW w:w="4338" w:type="dxa"/>
+          </w:tcPr>
+          <w:p>
+            <w:r>
+              <w:t>See files in ‘~</w:t>
+            </w:r>
+            <w:proofErr w:type="spellStart"/>
+            <w:r>
+              <w:t>GovernorData</w:t>
+            </w:r>
+            <w:proofErr w:type="spellEnd"/>
+            <w:r>
+              <w:t>\StateGovernors1950-2008</w:t>
+            </w:r>
+            <w:r>
+              <w:t>\</w:t>
+            </w:r>
+            <w:proofErr w:type="spellStart"/>
+            <w:r>
+              <w:t>CandidateQuality</w:t>
+            </w:r>
+            <w:proofErr w:type="spellEnd"/>
+            <w:r>
+              <w:t>’</w:t>
+            </w:r>
+          </w:p>
+          <w:p/>
+          <w:p/>
+        </w:tc>
+        <w:tc>
+          <w:tcPr>
+            <w:tcW w:w="1258" w:type="dxa"/>
+          </w:tcPr>
+          <w:p>
+            <w:r>
+              <w:t>1049 of 1068 missing</w:t>
             </w:r>
           </w:p>
         </w:tc>
@@ -2901,91 +3428,95 @@
       <w:tr>
         <w:tc>
           <w:tcPr>
-            <w:tcW w:w="1651" w:type="dxa"/>
-          </w:tcPr>
-          <w:p>
-            <w:r>
-              <w:t>Democrat Popular_</w:t>
-            </w:r>
-          </w:p>
-          <w:p>
-            <w:proofErr w:type="spellStart"/>
-            <w:r>
-              <w:t>Vote_Proportion</w:t>
-            </w:r>
-            <w:proofErr w:type="spellEnd"/>
-          </w:p>
-        </w:tc>
-        <w:tc>
-          <w:tcPr>
-            <w:tcW w:w="1168" w:type="dxa"/>
-          </w:tcPr>
-          <w:p>
-            <w:r>
-              <w:t>Proportion of popular votes for the Democratic presidential candidate</w:t>
-            </w:r>
-          </w:p>
-        </w:tc>
-        <w:tc>
-          <w:tcPr>
-            <w:tcW w:w="1571" w:type="dxa"/>
-          </w:tcPr>
-          <w:p/>
-        </w:tc>
-        <w:tc>
-          <w:tcPr>
-            <w:tcW w:w="3622" w:type="dxa"/>
-          </w:tcPr>
-          <w:p>
-            <w:r>
-              <w:t xml:space="preserve">From </w:t>
-            </w:r>
-            <w:proofErr w:type="gramStart"/>
-            <w:r>
-              <w:t>The</w:t>
-            </w:r>
-            <w:proofErr w:type="gramEnd"/>
-            <w:r>
-              <w:t xml:space="preserve"> American Presidency Project</w:t>
-            </w:r>
-          </w:p>
-          <w:p/>
-          <w:p>
-            <w:r>
-              <w:t>http://www.presidency.ucs</w:t>
-            </w:r>
-            <w:r>
-              <w:t>b.edu/showelection.php?year=XXXX</w:t>
-            </w:r>
-          </w:p>
-          <w:p>
-            <w:r>
-              <w:t>where XXXX is (1952 to 2016, every four years)</w:t>
-            </w:r>
-          </w:p>
-        </w:tc>
-        <w:tc>
-          <w:tcPr>
-            <w:tcW w:w="4387" w:type="dxa"/>
-          </w:tcPr>
-          <w:p>
-            <w:r>
-              <w:t>Data was merged from PopularVote.csv in StateGovernors1950-2008&gt;</w:t>
-            </w:r>
-            <w:proofErr w:type="spellStart"/>
-            <w:r>
-              <w:t>PopularVote</w:t>
-            </w:r>
-            <w:proofErr w:type="spellEnd"/>
-          </w:p>
-        </w:tc>
-        <w:tc>
-          <w:tcPr>
-            <w:tcW w:w="1271" w:type="dxa"/>
-          </w:tcPr>
-          <w:p>
-            <w:r>
-              <w:t>238 of 1068 missing</w:t>
+            <w:tcW w:w="1779" w:type="dxa"/>
+          </w:tcPr>
+          <w:p>
+            <w:proofErr w:type="spellStart"/>
+            <w:r>
+              <w:t>winner_primary_candidates</w:t>
+            </w:r>
+            <w:proofErr w:type="spellEnd"/>
+          </w:p>
+        </w:tc>
+        <w:tc>
+          <w:tcPr>
+            <w:tcW w:w="1157" w:type="dxa"/>
+          </w:tcPr>
+          <w:p>
+            <w:r>
+              <w:t>Number of candidate in the primary election for the winner of the gubernatorial election</w:t>
+            </w:r>
+          </w:p>
+        </w:tc>
+        <w:tc>
+          <w:tcPr>
+            <w:tcW w:w="1555" w:type="dxa"/>
+          </w:tcPr>
+          <w:p/>
+        </w:tc>
+        <w:tc>
+          <w:tcPr>
+            <w:tcW w:w="3583" w:type="dxa"/>
+          </w:tcPr>
+          <w:p>
+            <w:r>
+              <w:t xml:space="preserve">Created from Hirano and </w:t>
+            </w:r>
+            <w:proofErr w:type="spellStart"/>
+            <w:r>
+              <w:t>Synder</w:t>
+            </w:r>
+            <w:proofErr w:type="spellEnd"/>
+            <w:r>
+              <w:t xml:space="preserve"> (2012) replication file ‘</w:t>
+            </w:r>
+            <w:proofErr w:type="spellStart"/>
+            <w:r>
+              <w:t>qjps_primaries_quality_statewide_replication.dta</w:t>
+            </w:r>
+            <w:proofErr w:type="spellEnd"/>
+            <w:r>
+              <w:t>’</w:t>
+            </w:r>
+          </w:p>
+          <w:p/>
+        </w:tc>
+        <w:tc>
+          <w:tcPr>
+            <w:tcW w:w="4338" w:type="dxa"/>
+          </w:tcPr>
+          <w:p>
+            <w:r>
+              <w:t>See files in ‘~</w:t>
+            </w:r>
+            <w:proofErr w:type="spellStart"/>
+            <w:r>
+              <w:t>GovernorData</w:t>
+            </w:r>
+            <w:proofErr w:type="spellEnd"/>
+            <w:r>
+              <w:t>\StateGovernors1950-2008</w:t>
+            </w:r>
+            <w:r>
+              <w:t>\</w:t>
+            </w:r>
+            <w:proofErr w:type="spellStart"/>
+            <w:r>
+              <w:t>CandidateQuality</w:t>
+            </w:r>
+            <w:proofErr w:type="spellEnd"/>
+            <w:r>
+              <w:t>’</w:t>
+            </w:r>
+          </w:p>
+        </w:tc>
+        <w:tc>
+          <w:tcPr>
+            <w:tcW w:w="1258" w:type="dxa"/>
+          </w:tcPr>
+          <w:p>
+            <w:r>
+              <w:t>1049 of 1068 missing</w:t>
             </w:r>
           </w:p>
         </w:tc>
@@ -2993,96 +3524,117 @@
       <w:tr>
         <w:tc>
           <w:tcPr>
-            <w:tcW w:w="1651" w:type="dxa"/>
-          </w:tcPr>
-          <w:p>
-            <w:proofErr w:type="spellStart"/>
-            <w:r>
-              <w:t>Third_Party_Popular</w:t>
-            </w:r>
-            <w:proofErr w:type="spellEnd"/>
-            <w:r>
-              <w:t>_</w:t>
-            </w:r>
-          </w:p>
-          <w:p>
-            <w:proofErr w:type="spellStart"/>
-            <w:r>
-              <w:t>Vote_Proportion</w:t>
-            </w:r>
-            <w:proofErr w:type="spellEnd"/>
-          </w:p>
-        </w:tc>
-        <w:tc>
-          <w:tcPr>
-            <w:tcW w:w="1168" w:type="dxa"/>
-          </w:tcPr>
-          <w:p>
-            <w:r>
-              <w:t>Proportion of popular votes for third party presidential candidates</w:t>
-            </w:r>
-          </w:p>
-        </w:tc>
-        <w:tc>
-          <w:tcPr>
-            <w:tcW w:w="1571" w:type="dxa"/>
-          </w:tcPr>
-          <w:p/>
-        </w:tc>
-        <w:tc>
-          <w:tcPr>
-            <w:tcW w:w="3622" w:type="dxa"/>
-          </w:tcPr>
-          <w:p>
-            <w:r>
-              <w:t xml:space="preserve">From </w:t>
-            </w:r>
-            <w:proofErr w:type="gramStart"/>
-            <w:r>
-              <w:t>The</w:t>
-            </w:r>
-            <w:proofErr w:type="gramEnd"/>
-            <w:r>
-              <w:t xml:space="preserve"> American Presidency Project</w:t>
-            </w:r>
-          </w:p>
-          <w:p/>
-          <w:p>
-            <w:r>
-              <w:t>http://www.presidency.ucs</w:t>
-            </w:r>
-            <w:r>
-              <w:t>b.edu/showelection.php?year=XXXX</w:t>
-            </w:r>
-          </w:p>
-          <w:p>
-            <w:r>
-              <w:t>where XXXX is (1952 to 2016, every four years)</w:t>
-            </w:r>
-          </w:p>
-        </w:tc>
-        <w:tc>
-          <w:tcPr>
-            <w:tcW w:w="4387" w:type="dxa"/>
-          </w:tcPr>
-          <w:p>
-            <w:r>
-              <w:t>Data was merged from PopularVote.csv in StateGovernors1950-2008&gt;</w:t>
-            </w:r>
-            <w:proofErr w:type="spellStart"/>
-            <w:r>
-              <w:t>PopularVote</w:t>
-            </w:r>
-            <w:proofErr w:type="spellEnd"/>
-          </w:p>
-        </w:tc>
-        <w:tc>
-          <w:tcPr>
-            <w:tcW w:w="1271" w:type="dxa"/>
-          </w:tcPr>
-          <w:p>
-            <w:r>
-              <w:t>770 of 1068 missing</w:t>
+            <w:tcW w:w="1779" w:type="dxa"/>
+          </w:tcPr>
+          <w:p>
+            <w:proofErr w:type="spellStart"/>
+            <w:r>
+              <w:t>runnerup_endorsements</w:t>
+            </w:r>
+            <w:proofErr w:type="spellEnd"/>
+          </w:p>
+        </w:tc>
+        <w:tc>
+          <w:tcPr>
+            <w:tcW w:w="1157" w:type="dxa"/>
+          </w:tcPr>
+          <w:p>
+            <w:r>
+              <w:t xml:space="preserve">Number of newspaper endorsements received by the </w:t>
+            </w:r>
+            <w:proofErr w:type="spellStart"/>
+            <w:r>
+              <w:t>runnerup</w:t>
+            </w:r>
+            <w:proofErr w:type="spellEnd"/>
+            <w:r>
+              <w:t xml:space="preserve"> of the gubernatorial election</w:t>
+            </w:r>
+          </w:p>
+        </w:tc>
+        <w:tc>
+          <w:tcPr>
+            <w:tcW w:w="1555" w:type="dxa"/>
+          </w:tcPr>
+          <w:p/>
+        </w:tc>
+        <w:tc>
+          <w:tcPr>
+            <w:tcW w:w="3583" w:type="dxa"/>
+          </w:tcPr>
+          <w:p>
+            <w:r>
+              <w:t xml:space="preserve">Created from Hirano and </w:t>
+            </w:r>
+            <w:proofErr w:type="spellStart"/>
+            <w:r>
+              <w:t>Synder</w:t>
+            </w:r>
+            <w:proofErr w:type="spellEnd"/>
+            <w:r>
+              <w:t xml:space="preserve"> (2012) replication file ‘</w:t>
+            </w:r>
+            <w:proofErr w:type="spellStart"/>
+            <w:r>
+              <w:t>qjps_primaries_quality_statewide_replication.dta</w:t>
+            </w:r>
+            <w:proofErr w:type="spellEnd"/>
+            <w:r>
+              <w:t>’</w:t>
+            </w:r>
+          </w:p>
+          <w:p/>
+          <w:p>
+            <w:r>
+              <w:t>Merged with election outcomes to get runner up data</w:t>
+            </w:r>
+          </w:p>
+        </w:tc>
+        <w:tc>
+          <w:tcPr>
+            <w:tcW w:w="4338" w:type="dxa"/>
+          </w:tcPr>
+          <w:p>
+            <w:r>
+              <w:t>See files in ‘~</w:t>
+            </w:r>
+            <w:proofErr w:type="spellStart"/>
+            <w:r>
+              <w:t>GovernorData</w:t>
+            </w:r>
+            <w:proofErr w:type="spellEnd"/>
+            <w:r>
+              <w:t>\StateGovernors1950-2008</w:t>
+            </w:r>
+            <w:r>
+              <w:t>\</w:t>
+            </w:r>
+            <w:proofErr w:type="spellStart"/>
+            <w:r>
+              <w:t>CandidateQuality</w:t>
+            </w:r>
+            <w:proofErr w:type="spellEnd"/>
+            <w:r>
+              <w:t>’</w:t>
+            </w:r>
+          </w:p>
+          <w:p/>
+          <w:p>
+            <w:r>
+              <w:t>See files in ‘~</w:t>
+            </w:r>
+            <w:r>
+              <w:t>StateGovernors1950-2008/Elections/replication/Stata/election1.dta'</w:t>
+            </w:r>
+          </w:p>
+        </w:tc>
+        <w:tc>
+          <w:tcPr>
+            <w:tcW w:w="1258" w:type="dxa"/>
+          </w:tcPr>
+          <w:p>
+            <w:r>
+              <w:t>725 of 1068 missing</w:t>
             </w:r>
           </w:p>
         </w:tc>
@@ -3090,214 +3642,125 @@
       <w:tr>
         <w:tc>
           <w:tcPr>
-            <w:tcW w:w="1651" w:type="dxa"/>
-          </w:tcPr>
-          <w:p>
-            <w:proofErr w:type="spellStart"/>
+            <w:tcW w:w="1779" w:type="dxa"/>
+          </w:tcPr>
+          <w:p>
+            <w:proofErr w:type="spellStart"/>
+            <w:r>
+              <w:t>runnerup_primary_candidates</w:t>
+            </w:r>
+            <w:proofErr w:type="spellEnd"/>
+          </w:p>
+          <w:p/>
+        </w:tc>
+        <w:tc>
+          <w:tcPr>
+            <w:tcW w:w="1157" w:type="dxa"/>
+          </w:tcPr>
+          <w:p>
+            <w:r>
+              <w:t xml:space="preserve">Number of candidate in the primary election </w:t>
+            </w:r>
             <w:r>
               <w:lastRenderedPageBreak/>
-              <w:t>mean_pres_approve</w:t>
-            </w:r>
-            <w:proofErr w:type="spellEnd"/>
-          </w:p>
-        </w:tc>
-        <w:tc>
-          <w:tcPr>
-            <w:tcW w:w="1168" w:type="dxa"/>
-          </w:tcPr>
-          <w:p>
-            <w:r>
-              <w:t xml:space="preserve">Presidential </w:t>
-            </w:r>
-            <w:proofErr w:type="gramStart"/>
-            <w:r>
-              <w:t>approval  averaged</w:t>
-            </w:r>
-            <w:proofErr w:type="gramEnd"/>
-            <w:r>
-              <w:t xml:space="preserve"> over a governor’s term</w:t>
-            </w:r>
-          </w:p>
-        </w:tc>
-        <w:tc>
-          <w:tcPr>
-            <w:tcW w:w="1571" w:type="dxa"/>
-          </w:tcPr>
-          <w:p/>
-        </w:tc>
-        <w:tc>
-          <w:tcPr>
-            <w:tcW w:w="3622" w:type="dxa"/>
-          </w:tcPr>
-          <w:p>
-            <w:r>
-              <w:t>From JARs Database</w:t>
-            </w:r>
-          </w:p>
-          <w:p/>
-          <w:p>
-            <w:r>
-              <w:t xml:space="preserve">Data acquired from </w:t>
-            </w:r>
-            <w:r>
-              <w:t>https://jmj313.web.lehigh.edu/node/6</w:t>
-            </w:r>
-          </w:p>
-        </w:tc>
-        <w:tc>
-          <w:tcPr>
-            <w:tcW w:w="4387" w:type="dxa"/>
-          </w:tcPr>
-          <w:p>
-            <w:r>
-              <w:t>Data was merged from PresJAR.csv in StateGovernors1950-2008&gt;</w:t>
-            </w:r>
-            <w:proofErr w:type="spellStart"/>
-            <w:r>
-              <w:t>PresidentialJAR</w:t>
-            </w:r>
-            <w:proofErr w:type="spellEnd"/>
-          </w:p>
-        </w:tc>
-        <w:tc>
-          <w:tcPr>
-            <w:tcW w:w="1271" w:type="dxa"/>
-          </w:tcPr>
-          <w:p>
-            <w:r>
-              <w:t>739 of 1068 missing</w:t>
-            </w:r>
-          </w:p>
-        </w:tc>
-      </w:tr>
-      <w:tr>
-        <w:tc>
-          <w:tcPr>
-            <w:tcW w:w="1651" w:type="dxa"/>
-          </w:tcPr>
-          <w:p>
-            <w:proofErr w:type="spellStart"/>
-            <w:r>
-              <w:t>mean_pres_disapprove</w:t>
-            </w:r>
-            <w:proofErr w:type="spellEnd"/>
-          </w:p>
-        </w:tc>
-        <w:tc>
-          <w:tcPr>
-            <w:tcW w:w="1168" w:type="dxa"/>
-          </w:tcPr>
-          <w:p>
-            <w:r>
-              <w:t xml:space="preserve">Presidential </w:t>
-            </w:r>
-            <w:proofErr w:type="gramStart"/>
-            <w:r>
-              <w:t>disapproval  averaged</w:t>
-            </w:r>
-            <w:proofErr w:type="gramEnd"/>
-            <w:r>
-              <w:t xml:space="preserve"> over a governor’s term</w:t>
-            </w:r>
-          </w:p>
-        </w:tc>
-        <w:tc>
-          <w:tcPr>
-            <w:tcW w:w="1571" w:type="dxa"/>
-          </w:tcPr>
-          <w:p/>
-        </w:tc>
-        <w:tc>
-          <w:tcPr>
-            <w:tcW w:w="3622" w:type="dxa"/>
-          </w:tcPr>
-          <w:p>
-            <w:r>
-              <w:t>From JARs Database</w:t>
-            </w:r>
-          </w:p>
-          <w:p/>
-          <w:p>
-            <w:r>
-              <w:t xml:space="preserve">Data acquired from </w:t>
-            </w:r>
-            <w:r>
-              <w:t>https://jmj313.web.lehigh.edu/node/6</w:t>
-            </w:r>
-          </w:p>
-        </w:tc>
-        <w:tc>
-          <w:tcPr>
-            <w:tcW w:w="4387" w:type="dxa"/>
-          </w:tcPr>
-          <w:p>
-            <w:r>
-              <w:t>Data was merged from PresJAR.csv in StateGovernors1950-2008&gt;</w:t>
-            </w:r>
-            <w:proofErr w:type="spellStart"/>
-            <w:r>
-              <w:t>PresidentialJAR</w:t>
-            </w:r>
-            <w:proofErr w:type="spellEnd"/>
-          </w:p>
-        </w:tc>
-        <w:tc>
-          <w:tcPr>
-            <w:tcW w:w="1271" w:type="dxa"/>
-          </w:tcPr>
-          <w:p>
-            <w:r>
-              <w:t>740 of 1068 missing</w:t>
-            </w:r>
-          </w:p>
-        </w:tc>
-      </w:tr>
-      <w:tr>
-        <w:tc>
-          <w:tcPr>
-            <w:tcW w:w="1651" w:type="dxa"/>
-          </w:tcPr>
-          <w:p>
-            <w:proofErr w:type="spellStart"/>
-            <w:r>
-              <w:t>pres_party</w:t>
-            </w:r>
-            <w:proofErr w:type="spellEnd"/>
-          </w:p>
-        </w:tc>
-        <w:tc>
-          <w:tcPr>
-            <w:tcW w:w="1168" w:type="dxa"/>
-          </w:tcPr>
-          <w:p>
-            <w:r>
-              <w:t>President’s party</w:t>
-            </w:r>
-          </w:p>
-        </w:tc>
-        <w:tc>
-          <w:tcPr>
-            <w:tcW w:w="1571" w:type="dxa"/>
-          </w:tcPr>
-          <w:p/>
-        </w:tc>
-        <w:tc>
-          <w:tcPr>
-            <w:tcW w:w="3622" w:type="dxa"/>
-          </w:tcPr>
-          <w:p/>
-        </w:tc>
-        <w:tc>
-          <w:tcPr>
-            <w:tcW w:w="4387" w:type="dxa"/>
-          </w:tcPr>
-          <w:p/>
-        </w:tc>
-        <w:tc>
-          <w:tcPr>
-            <w:tcW w:w="1271" w:type="dxa"/>
-          </w:tcPr>
-          <w:p/>
+              <w:t xml:space="preserve">for the runner up </w:t>
+            </w:r>
+            <w:bookmarkStart w:id="0" w:name="_GoBack"/>
+            <w:bookmarkEnd w:id="0"/>
+            <w:r>
+              <w:t>of the gubernatorial election</w:t>
+            </w:r>
+          </w:p>
+        </w:tc>
+        <w:tc>
+          <w:tcPr>
+            <w:tcW w:w="1555" w:type="dxa"/>
+          </w:tcPr>
+          <w:p/>
+        </w:tc>
+        <w:tc>
+          <w:tcPr>
+            <w:tcW w:w="3583" w:type="dxa"/>
+          </w:tcPr>
+          <w:p>
+            <w:r>
+              <w:t xml:space="preserve">Created from Hirano and </w:t>
+            </w:r>
+            <w:proofErr w:type="spellStart"/>
+            <w:r>
+              <w:t>Synder</w:t>
+            </w:r>
+            <w:proofErr w:type="spellEnd"/>
+            <w:r>
+              <w:t xml:space="preserve"> (2012) replication file ‘</w:t>
+            </w:r>
+            <w:proofErr w:type="spellStart"/>
+            <w:r>
+              <w:t>qjps_primaries_quality_statewide_replication.dta</w:t>
+            </w:r>
+            <w:proofErr w:type="spellEnd"/>
+            <w:r>
+              <w:t>’</w:t>
+            </w:r>
+          </w:p>
+          <w:p/>
+          <w:p>
+            <w:r>
+              <w:lastRenderedPageBreak/>
+              <w:t>Merged with election outcomes to get runner up data</w:t>
+            </w:r>
+          </w:p>
+        </w:tc>
+        <w:tc>
+          <w:tcPr>
+            <w:tcW w:w="4338" w:type="dxa"/>
+          </w:tcPr>
+          <w:p>
+            <w:r>
+              <w:lastRenderedPageBreak/>
+              <w:t>See files in ‘~</w:t>
+            </w:r>
+            <w:proofErr w:type="spellStart"/>
+            <w:r>
+              <w:t>GovernorData</w:t>
+            </w:r>
+            <w:proofErr w:type="spellEnd"/>
+            <w:r>
+              <w:t>\StateGovernors1950-2008</w:t>
+            </w:r>
+            <w:r>
+              <w:t>\</w:t>
+            </w:r>
+            <w:proofErr w:type="spellStart"/>
+            <w:r>
+              <w:t>CandidateQuality</w:t>
+            </w:r>
+            <w:proofErr w:type="spellEnd"/>
+            <w:r>
+              <w:t>’</w:t>
+            </w:r>
+          </w:p>
+          <w:p/>
+          <w:p>
+            <w:r>
+              <w:lastRenderedPageBreak/>
+              <w:t>See files in ‘~</w:t>
+            </w:r>
+            <w:r>
+              <w:t>StateGovernors1950-2008/Elections/replication/Stata/election1.dta'</w:t>
+            </w:r>
+          </w:p>
+        </w:tc>
+        <w:tc>
+          <w:tcPr>
+            <w:tcW w:w="1258" w:type="dxa"/>
+          </w:tcPr>
+          <w:p>
+            <w:r>
+              <w:lastRenderedPageBreak/>
+              <w:t>1049 of 1068 missing</w:t>
+            </w:r>
+          </w:p>
         </w:tc>
       </w:tr>
     </w:tbl>

</xml_diff>